<commit_message>
Modified code and report for MEng
</commit_message>
<xml_diff>
--- a/MEng_TaskB/Report/A3reportB42-Modified.docx
+++ b/MEng_TaskB/Report/A3reportB42-Modified.docx
@@ -6,14 +6,14 @@
       <w:pPr>
         <w:jc w:val="center"/>
         <w:rPr>
-          <w:rFonts w:ascii="Arial" w:hAnsi="Arial" w:cs="Arial"/>
-          <w:b/>
-          <w:bCs/>
-        </w:rPr>
-      </w:pPr>
-      <w:r>
-        <w:rPr>
-          <w:rFonts w:ascii="Arial" w:hAnsi="Arial" w:cs="Arial"/>
+          <w:rFonts w:cs="Arial"/>
+          <w:b/>
+          <w:bCs/>
+        </w:rPr>
+      </w:pPr>
+      <w:r>
+        <w:rPr>
+          <w:rFonts w:cs="Arial"/>
           <w:b/>
           <w:bCs/>
         </w:rPr>
@@ -24,14 +24,14 @@
       <w:pPr>
         <w:jc w:val="center"/>
         <w:rPr>
-          <w:rFonts w:ascii="Arial" w:hAnsi="Arial" w:cs="Arial"/>
+          <w:rFonts w:cs="Arial"/>
           <w:sz w:val="20"/>
           <w:szCs w:val="20"/>
         </w:rPr>
       </w:pPr>
       <w:r>
         <w:rPr>
-          <w:rFonts w:ascii="Arial" w:hAnsi="Arial" w:cs="Arial"/>
+          <w:rFonts w:cs="Arial"/>
           <w:sz w:val="20"/>
           <w:szCs w:val="20"/>
         </w:rPr>
@@ -39,11 +39,18 @@
       </w:r>
       <w:r>
         <w:rPr>
-          <w:rFonts w:ascii="Arial" w:hAnsi="Arial" w:cs="Arial"/>
+          <w:rFonts w:cs="Arial"/>
           <w:sz w:val="20"/>
           <w:szCs w:val="20"/>
         </w:rPr>
-        <w:tab/>
+        <w:t xml:space="preserve"> </w:t>
+      </w:r>
+      <w:r>
+        <w:rPr>
+          <w:rFonts w:cs="Arial"/>
+          <w:sz w:val="20"/>
+          <w:szCs w:val="20"/>
+        </w:rPr>
         <w:t>[20805055]</w:t>
       </w:r>
     </w:p>
@@ -51,7 +58,6 @@
       <w:pPr>
         <w:jc w:val="center"/>
         <w:rPr>
-          <w:rFonts w:ascii="Arial Narrow" w:hAnsi="Arial Narrow"/>
           <w:sz w:val="20"/>
           <w:szCs w:val="20"/>
         </w:rPr>
@@ -68,7 +74,7 @@
         <w:ind w:left="284"/>
         <w:jc w:val="both"/>
         <w:rPr>
-          <w:rFonts w:ascii="Arial" w:hAnsi="Arial" w:cs="Arial"/>
+          <w:rFonts w:cs="Arial"/>
           <w:b/>
           <w:bCs/>
           <w:sz w:val="22"/>
@@ -78,7 +84,7 @@
       </w:pPr>
       <w:r>
         <w:rPr>
-          <w:rFonts w:ascii="Arial" w:hAnsi="Arial" w:cs="Arial"/>
+          <w:rFonts w:cs="Arial"/>
           <w:b/>
           <w:bCs/>
           <w:sz w:val="22"/>
@@ -99,16 +105,16 @@
         <w:ind w:left="284"/>
         <w:jc w:val="both"/>
         <w:rPr>
-          <w:rFonts w:ascii="Arial" w:hAnsi="Arial" w:cs="Arial"/>
-          <w:b/>
-          <w:bCs/>
-          <w:sz w:val="22"/>
-          <w:szCs w:val="22"/>
-        </w:rPr>
-      </w:pPr>
-      <w:r>
-        <w:rPr>
-          <w:rFonts w:ascii="Arial" w:hAnsi="Arial" w:cs="Arial"/>
+          <w:rFonts w:cs="Arial"/>
+          <w:b/>
+          <w:bCs/>
+          <w:sz w:val="22"/>
+          <w:szCs w:val="22"/>
+        </w:rPr>
+      </w:pPr>
+      <w:r>
+        <w:rPr>
+          <w:rFonts w:cs="Arial"/>
           <w:b/>
           <w:bCs/>
           <w:sz w:val="22"/>
@@ -123,14 +129,14 @@
         <w:ind w:left="397"/>
         <w:jc w:val="both"/>
         <w:rPr>
-          <w:rFonts w:ascii="Arial" w:hAnsi="Arial" w:cs="Arial"/>
-          <w:sz w:val="22"/>
-          <w:szCs w:val="22"/>
-        </w:rPr>
-      </w:pPr>
-      <w:r>
-        <w:rPr>
-          <w:rFonts w:ascii="Arial" w:hAnsi="Arial" w:cs="Arial"/>
+          <w:rFonts w:cs="Arial"/>
+          <w:sz w:val="22"/>
+          <w:szCs w:val="22"/>
+        </w:rPr>
+      </w:pPr>
+      <w:r>
+        <w:rPr>
+          <w:rFonts w:cs="Arial"/>
           <w:sz w:val="22"/>
           <w:szCs w:val="22"/>
         </w:rPr>
@@ -138,7 +144,7 @@
       </w:r>
       <w:r>
         <w:rPr>
-          <w:rFonts w:ascii="Arial" w:hAnsi="Arial" w:cs="Arial"/>
+          <w:rFonts w:cs="Arial"/>
           <w:sz w:val="22"/>
           <w:szCs w:val="22"/>
         </w:rPr>
@@ -146,7 +152,7 @@
       </w:r>
       <w:r>
         <w:rPr>
-          <w:rFonts w:ascii="Arial" w:hAnsi="Arial" w:cs="Arial"/>
+          <w:rFonts w:cs="Arial"/>
           <w:sz w:val="22"/>
           <w:szCs w:val="22"/>
         </w:rPr>
@@ -154,7 +160,7 @@
       </w:r>
       <w:r>
         <w:rPr>
-          <w:rFonts w:ascii="Arial" w:hAnsi="Arial" w:cs="Arial"/>
+          <w:rFonts w:cs="Arial"/>
           <w:sz w:val="22"/>
           <w:szCs w:val="22"/>
         </w:rPr>
@@ -162,7 +168,7 @@
       </w:r>
       <w:r>
         <w:rPr>
-          <w:rFonts w:ascii="Arial" w:hAnsi="Arial" w:cs="Arial"/>
+          <w:rFonts w:cs="Arial"/>
           <w:sz w:val="22"/>
           <w:szCs w:val="22"/>
         </w:rPr>
@@ -170,7 +176,7 @@
       </w:r>
       <w:r>
         <w:rPr>
-          <w:rFonts w:ascii="Arial" w:hAnsi="Arial" w:cs="Arial"/>
+          <w:rFonts w:cs="Arial"/>
           <w:sz w:val="22"/>
           <w:szCs w:val="22"/>
         </w:rPr>
@@ -178,23 +184,15 @@
       </w:r>
       <w:r>
         <w:rPr>
-          <w:rFonts w:ascii="Arial" w:hAnsi="Arial" w:cs="Arial"/>
-          <w:sz w:val="22"/>
-          <w:szCs w:val="22"/>
-        </w:rPr>
-        <w:t>values.</w:t>
-      </w:r>
-      <w:r>
-        <w:rPr>
-          <w:rFonts w:ascii="Arial" w:hAnsi="Arial" w:cs="Arial"/>
-          <w:sz w:val="22"/>
-          <w:szCs w:val="22"/>
-        </w:rPr>
-        <w:t xml:space="preserve"> This</w:t>
-      </w:r>
-      <w:r>
-        <w:rPr>
-          <w:rFonts w:ascii="Arial" w:hAnsi="Arial" w:cs="Arial"/>
+          <w:rFonts w:cs="Arial"/>
+          <w:sz w:val="22"/>
+          <w:szCs w:val="22"/>
+        </w:rPr>
+        <w:t>values. This</w:t>
+      </w:r>
+      <w:r>
+        <w:rPr>
+          <w:rFonts w:cs="Arial"/>
           <w:sz w:val="22"/>
           <w:szCs w:val="22"/>
         </w:rPr>
@@ -202,7 +200,7 @@
       </w:r>
       <w:r>
         <w:rPr>
-          <w:rFonts w:ascii="Arial" w:hAnsi="Arial" w:cs="Arial"/>
+          <w:rFonts w:cs="Arial"/>
           <w:sz w:val="22"/>
           <w:szCs w:val="22"/>
         </w:rPr>
@@ -210,7 +208,7 @@
       </w:r>
       <w:r>
         <w:rPr>
-          <w:rFonts w:ascii="Arial" w:hAnsi="Arial" w:cs="Arial"/>
+          <w:rFonts w:cs="Arial"/>
           <w:sz w:val="22"/>
           <w:szCs w:val="22"/>
         </w:rPr>
@@ -218,7 +216,7 @@
       </w:r>
       <w:r>
         <w:rPr>
-          <w:rFonts w:ascii="Arial" w:hAnsi="Arial" w:cs="Arial"/>
+          <w:rFonts w:cs="Arial"/>
           <w:sz w:val="22"/>
           <w:szCs w:val="22"/>
         </w:rPr>
@@ -226,7 +224,7 @@
       </w:r>
       <w:r>
         <w:rPr>
-          <w:rFonts w:ascii="Arial" w:hAnsi="Arial" w:cs="Arial"/>
+          <w:rFonts w:cs="Arial"/>
           <w:sz w:val="22"/>
           <w:szCs w:val="22"/>
         </w:rPr>
@@ -234,7 +232,7 @@
       </w:r>
       <w:r>
         <w:rPr>
-          <w:rFonts w:ascii="Arial" w:hAnsi="Arial" w:cs="Arial"/>
+          <w:rFonts w:cs="Arial"/>
           <w:sz w:val="22"/>
           <w:szCs w:val="22"/>
         </w:rPr>
@@ -242,7 +240,7 @@
       </w:r>
       <w:r>
         <w:rPr>
-          <w:rFonts w:ascii="Arial" w:hAnsi="Arial" w:cs="Arial"/>
+          <w:rFonts w:cs="Arial"/>
           <w:sz w:val="22"/>
           <w:szCs w:val="22"/>
         </w:rPr>
@@ -250,7 +248,7 @@
       </w:r>
       <w:r>
         <w:rPr>
-          <w:rFonts w:ascii="Arial" w:hAnsi="Arial" w:cs="Arial"/>
+          <w:rFonts w:cs="Arial"/>
           <w:sz w:val="22"/>
           <w:szCs w:val="22"/>
         </w:rPr>
@@ -258,7 +256,7 @@
       </w:r>
       <w:r>
         <w:rPr>
-          <w:rFonts w:ascii="Arial" w:hAnsi="Arial" w:cs="Arial"/>
+          <w:rFonts w:cs="Arial"/>
           <w:sz w:val="22"/>
           <w:szCs w:val="22"/>
         </w:rPr>
@@ -266,7 +264,7 @@
       </w:r>
       <w:r>
         <w:rPr>
-          <w:rFonts w:ascii="Arial" w:hAnsi="Arial" w:cs="Arial"/>
+          <w:rFonts w:cs="Arial"/>
           <w:sz w:val="22"/>
           <w:szCs w:val="22"/>
         </w:rPr>
@@ -274,7 +272,7 @@
       </w:r>
       <w:r>
         <w:rPr>
-          <w:rFonts w:ascii="Arial" w:hAnsi="Arial" w:cs="Arial"/>
+          <w:rFonts w:cs="Arial"/>
           <w:sz w:val="22"/>
           <w:szCs w:val="22"/>
         </w:rPr>
@@ -282,7 +280,7 @@
       </w:r>
       <w:r>
         <w:rPr>
-          <w:rFonts w:ascii="Arial" w:hAnsi="Arial" w:cs="Arial"/>
+          <w:rFonts w:cs="Arial"/>
           <w:sz w:val="22"/>
           <w:szCs w:val="22"/>
         </w:rPr>
@@ -290,7 +288,7 @@
       </w:r>
       <w:r>
         <w:rPr>
-          <w:rFonts w:ascii="Arial" w:hAnsi="Arial" w:cs="Arial"/>
+          <w:rFonts w:cs="Arial"/>
           <w:sz w:val="22"/>
           <w:szCs w:val="22"/>
         </w:rPr>
@@ -298,7 +296,7 @@
       </w:r>
       <w:r>
         <w:rPr>
-          <w:rFonts w:ascii="Arial" w:hAnsi="Arial" w:cs="Arial"/>
+          <w:rFonts w:cs="Arial"/>
           <w:sz w:val="22"/>
           <w:szCs w:val="22"/>
         </w:rPr>
@@ -306,7 +304,7 @@
       </w:r>
       <w:r>
         <w:rPr>
-          <w:rFonts w:ascii="Arial" w:hAnsi="Arial" w:cs="Arial"/>
+          <w:rFonts w:cs="Arial"/>
           <w:sz w:val="22"/>
           <w:szCs w:val="22"/>
         </w:rPr>
@@ -314,7 +312,7 @@
       </w:r>
       <w:r>
         <w:rPr>
-          <w:rFonts w:ascii="Arial" w:hAnsi="Arial" w:cs="Arial"/>
+          <w:rFonts w:cs="Arial"/>
           <w:sz w:val="22"/>
           <w:szCs w:val="22"/>
         </w:rPr>
@@ -322,7 +320,7 @@
       </w:r>
       <w:r>
         <w:rPr>
-          <w:rFonts w:ascii="Arial" w:hAnsi="Arial" w:cs="Arial"/>
+          <w:rFonts w:cs="Arial"/>
           <w:sz w:val="22"/>
           <w:szCs w:val="22"/>
         </w:rPr>
@@ -335,14 +333,14 @@
         <w:ind w:left="397"/>
         <w:jc w:val="both"/>
         <w:rPr>
-          <w:rFonts w:ascii="Arial" w:hAnsi="Arial" w:cs="Arial"/>
-          <w:sz w:val="22"/>
-          <w:szCs w:val="22"/>
-        </w:rPr>
-      </w:pPr>
-      <w:r>
-        <w:rPr>
-          <w:rFonts w:ascii="Arial" w:hAnsi="Arial" w:cs="Arial"/>
+          <w:rFonts w:cs="Arial"/>
+          <w:sz w:val="22"/>
+          <w:szCs w:val="22"/>
+        </w:rPr>
+      </w:pPr>
+      <w:r>
+        <w:rPr>
+          <w:rFonts w:cs="Arial"/>
           <w:color w:val="FF0000"/>
           <w:sz w:val="22"/>
           <w:szCs w:val="22"/>
@@ -359,16 +357,16 @@
         </w:numPr>
         <w:jc w:val="both"/>
         <w:rPr>
-          <w:rFonts w:ascii="Arial" w:hAnsi="Arial" w:cs="Arial"/>
-          <w:b/>
-          <w:bCs/>
-          <w:sz w:val="22"/>
-          <w:szCs w:val="22"/>
-        </w:rPr>
-      </w:pPr>
-      <w:r>
-        <w:rPr>
-          <w:rFonts w:ascii="Arial" w:hAnsi="Arial" w:cs="Arial"/>
+          <w:rFonts w:cs="Arial"/>
+          <w:b/>
+          <w:bCs/>
+          <w:sz w:val="22"/>
+          <w:szCs w:val="22"/>
+        </w:rPr>
+      </w:pPr>
+      <w:r>
+        <w:rPr>
+          <w:rFonts w:cs="Arial"/>
           <w:b/>
           <w:bCs/>
           <w:sz w:val="22"/>
@@ -382,16 +380,16 @@
         <w:ind w:left="397"/>
         <w:jc w:val="both"/>
         <w:rPr>
-          <w:rFonts w:ascii="Arial" w:hAnsi="Arial" w:cs="Arial"/>
-          <w:b/>
-          <w:bCs/>
-          <w:sz w:val="22"/>
-          <w:szCs w:val="22"/>
-        </w:rPr>
-      </w:pPr>
-      <w:r>
-        <w:rPr>
-          <w:rFonts w:ascii="Arial" w:hAnsi="Arial" w:cs="Arial"/>
+          <w:rFonts w:cs="Arial"/>
+          <w:b/>
+          <w:bCs/>
+          <w:sz w:val="22"/>
+          <w:szCs w:val="22"/>
+        </w:rPr>
+      </w:pPr>
+      <w:r>
+        <w:rPr>
+          <w:rFonts w:cs="Arial"/>
           <w:b/>
           <w:bCs/>
           <w:sz w:val="22"/>
@@ -401,7 +399,7 @@
       </w:r>
       <w:r>
         <w:rPr>
-          <w:rFonts w:ascii="Arial" w:hAnsi="Arial" w:cs="Arial"/>
+          <w:rFonts w:cs="Arial"/>
           <w:sz w:val="22"/>
           <w:szCs w:val="22"/>
         </w:rPr>
@@ -409,7 +407,7 @@
       </w:r>
       <w:r>
         <w:rPr>
-          <w:rFonts w:ascii="Arial" w:hAnsi="Arial" w:cs="Arial"/>
+          <w:rFonts w:cs="Arial"/>
           <w:sz w:val="22"/>
           <w:szCs w:val="22"/>
         </w:rPr>
@@ -417,7 +415,7 @@
       </w:r>
       <w:r>
         <w:rPr>
-          <w:rFonts w:ascii="Arial" w:hAnsi="Arial" w:cs="Arial"/>
+          <w:rFonts w:cs="Arial"/>
           <w:sz w:val="22"/>
           <w:szCs w:val="22"/>
         </w:rPr>
@@ -429,16 +427,16 @@
         <w:ind w:left="397"/>
         <w:jc w:val="both"/>
         <w:rPr>
-          <w:rFonts w:ascii="Arial" w:hAnsi="Arial" w:cs="Arial"/>
-          <w:b/>
-          <w:bCs/>
-          <w:sz w:val="22"/>
-          <w:szCs w:val="22"/>
-        </w:rPr>
-      </w:pPr>
-      <w:r>
-        <w:rPr>
-          <w:rFonts w:ascii="Arial" w:hAnsi="Arial" w:cs="Arial"/>
+          <w:rFonts w:cs="Arial"/>
+          <w:b/>
+          <w:bCs/>
+          <w:sz w:val="22"/>
+          <w:szCs w:val="22"/>
+        </w:rPr>
+      </w:pPr>
+      <w:r>
+        <w:rPr>
+          <w:rFonts w:cs="Arial"/>
           <w:b/>
           <w:bCs/>
           <w:sz w:val="22"/>
@@ -448,7 +446,7 @@
       </w:r>
       <w:r>
         <w:rPr>
-          <w:rFonts w:ascii="Arial" w:hAnsi="Arial" w:cs="Arial"/>
+          <w:rFonts w:cs="Arial"/>
           <w:sz w:val="22"/>
           <w:szCs w:val="22"/>
         </w:rPr>
@@ -456,7 +454,7 @@
       </w:r>
       <w:r>
         <w:rPr>
-          <w:rFonts w:ascii="Arial" w:hAnsi="Arial" w:cs="Arial"/>
+          <w:rFonts w:cs="Arial"/>
           <w:sz w:val="22"/>
           <w:szCs w:val="22"/>
         </w:rPr>
@@ -464,7 +462,7 @@
       </w:r>
       <w:r>
         <w:rPr>
-          <w:rFonts w:ascii="Arial" w:hAnsi="Arial" w:cs="Arial"/>
+          <w:rFonts w:cs="Arial"/>
           <w:sz w:val="22"/>
           <w:szCs w:val="22"/>
         </w:rPr>
@@ -480,7 +478,7 @@
         </w:numPr>
         <w:jc w:val="both"/>
         <w:rPr>
-          <w:rFonts w:ascii="Arial" w:hAnsi="Arial" w:cs="Arial"/>
+          <w:rFonts w:cs="Arial"/>
           <w:b/>
           <w:bCs/>
           <w:sz w:val="22"/>
@@ -490,7 +488,7 @@
       </w:pPr>
       <w:r>
         <w:rPr>
-          <w:rFonts w:ascii="Arial" w:hAnsi="Arial" w:cs="Arial"/>
+          <w:rFonts w:cs="Arial"/>
           <w:b/>
           <w:bCs/>
           <w:sz w:val="22"/>
@@ -505,22 +503,22 @@
         <w:ind w:left="360"/>
         <w:jc w:val="both"/>
         <w:rPr>
-          <w:rFonts w:ascii="Arial" w:hAnsi="Arial" w:cs="Arial"/>
-          <w:sz w:val="22"/>
-          <w:szCs w:val="22"/>
-        </w:rPr>
-      </w:pPr>
-      <w:r>
-        <w:rPr>
-          <w:rFonts w:ascii="Arial" w:hAnsi="Arial" w:cs="Arial"/>
-          <w:sz w:val="22"/>
-          <w:szCs w:val="22"/>
-        </w:rPr>
-        <w:t xml:space="preserve">In this study, we leveraged R Studio and Python as the primary tools for imputation, </w:t>
-      </w:r>
-      <w:r>
-        <w:rPr>
-          <w:rFonts w:ascii="Arial" w:hAnsi="Arial" w:cs="Arial"/>
+          <w:rFonts w:cs="Arial"/>
+          <w:sz w:val="22"/>
+          <w:szCs w:val="22"/>
+        </w:rPr>
+      </w:pPr>
+      <w:r>
+        <w:rPr>
+          <w:rFonts w:cs="Arial"/>
+          <w:sz w:val="22"/>
+          <w:szCs w:val="22"/>
+        </w:rPr>
+        <w:t xml:space="preserve">In this study, we leveraged Python as the primary tool for imputation, </w:t>
+      </w:r>
+      <w:r>
+        <w:rPr>
+          <w:rFonts w:cs="Arial"/>
           <w:sz w:val="22"/>
           <w:szCs w:val="22"/>
         </w:rPr>
@@ -528,7 +526,7 @@
       </w:r>
       <w:r>
         <w:rPr>
-          <w:rFonts w:ascii="Arial" w:hAnsi="Arial" w:cs="Arial"/>
+          <w:rFonts w:cs="Arial"/>
           <w:sz w:val="22"/>
           <w:szCs w:val="22"/>
         </w:rPr>
@@ -544,14 +542,14 @@
         </w:numPr>
         <w:jc w:val="both"/>
         <w:rPr>
-          <w:rFonts w:ascii="Arial" w:hAnsi="Arial" w:cs="Arial"/>
-          <w:sz w:val="22"/>
-          <w:szCs w:val="22"/>
-        </w:rPr>
-      </w:pPr>
-      <w:r>
-        <w:rPr>
-          <w:rFonts w:ascii="Arial" w:hAnsi="Arial" w:cs="Arial"/>
+          <w:rFonts w:cs="Arial"/>
+          <w:sz w:val="22"/>
+          <w:szCs w:val="22"/>
+        </w:rPr>
+      </w:pPr>
+      <w:r>
+        <w:rPr>
+          <w:rFonts w:cs="Arial"/>
           <w:b/>
           <w:bCs/>
           <w:sz w:val="22"/>
@@ -566,71 +564,40 @@
         <w:ind w:left="360"/>
         <w:jc w:val="both"/>
         <w:rPr>
-          <w:rFonts w:ascii="Arial" w:hAnsi="Arial" w:cs="Arial"/>
-          <w:sz w:val="22"/>
-          <w:szCs w:val="22"/>
-        </w:rPr>
-      </w:pPr>
-      <w:r>
-        <w:rPr>
-          <w:rFonts w:ascii="Arial" w:hAnsi="Arial" w:cs="Arial"/>
-          <w:sz w:val="22"/>
-          <w:szCs w:val="22"/>
-        </w:rPr>
-        <w:t xml:space="preserve">The </w:t>
-      </w:r>
-      <w:r>
-        <w:rPr>
-          <w:rFonts w:ascii="Arial" w:hAnsi="Arial" w:cs="Arial"/>
-          <w:sz w:val="22"/>
-          <w:szCs w:val="22"/>
-        </w:rPr>
-        <w:t>first step</w:t>
-      </w:r>
-      <w:r>
-        <w:rPr>
-          <w:rFonts w:ascii="Arial" w:hAnsi="Arial" w:cs="Arial"/>
-          <w:sz w:val="22"/>
-          <w:szCs w:val="22"/>
-        </w:rPr>
-        <w:t xml:space="preserve"> entails selecting a publicly available dataset with documented research on handling missing feature values. This dataset</w:t>
-      </w:r>
-      <w:r>
-        <w:rPr>
-          <w:rFonts w:ascii="Arial" w:hAnsi="Arial" w:cs="Arial"/>
-          <w:sz w:val="22"/>
-          <w:szCs w:val="22"/>
-        </w:rPr>
-        <w:t xml:space="preserve"> </w:t>
-      </w:r>
-      <w:r>
-        <w:rPr>
-          <w:rFonts w:ascii="Arial" w:hAnsi="Arial" w:cs="Arial"/>
-          <w:sz w:val="22"/>
-          <w:szCs w:val="22"/>
-        </w:rPr>
-        <w:t>serve</w:t>
-      </w:r>
-      <w:r>
-        <w:rPr>
-          <w:rFonts w:ascii="Arial" w:hAnsi="Arial" w:cs="Arial"/>
-          <w:sz w:val="22"/>
-          <w:szCs w:val="22"/>
-        </w:rPr>
-        <w:t>d</w:t>
-      </w:r>
-      <w:r>
-        <w:rPr>
-          <w:rFonts w:ascii="Arial" w:hAnsi="Arial" w:cs="Arial"/>
-          <w:sz w:val="22"/>
-          <w:szCs w:val="22"/>
-        </w:rPr>
-        <w:t xml:space="preserve"> as the cornerstone for assessing the effectiveness of the proposed imputation methods. For this study, we selected the nursery dataset utilized in a study conducted by A. </w:t>
+          <w:rFonts w:cs="Arial"/>
+          <w:color w:val="FF0000"/>
+          <w:sz w:val="22"/>
+          <w:szCs w:val="22"/>
+        </w:rPr>
+      </w:pPr>
+      <w:r>
+        <w:rPr>
+          <w:rFonts w:cs="Arial"/>
+          <w:sz w:val="22"/>
+          <w:szCs w:val="22"/>
+        </w:rPr>
+        <w:t xml:space="preserve">The first step entails selecting a publicly available dataset with documented research on handling missing </w:t>
+      </w:r>
+      <w:r>
+        <w:rPr>
+          <w:rFonts w:cs="Arial"/>
+          <w:sz w:val="22"/>
+          <w:szCs w:val="22"/>
+        </w:rPr>
+        <w:t xml:space="preserve">numerical </w:t>
+      </w:r>
+      <w:r>
+        <w:rPr>
+          <w:rFonts w:cs="Arial"/>
+          <w:sz w:val="22"/>
+          <w:szCs w:val="22"/>
+        </w:rPr>
+        <w:t xml:space="preserve">feature values. This dataset served as the cornerstone for assessing the effectiveness of the proposed imputation methods. For this study, we selected the nursery dataset utilized in a study conducted by A. </w:t>
       </w:r>
       <w:proofErr w:type="spellStart"/>
       <w:r>
         <w:rPr>
-          <w:rFonts w:ascii="Arial" w:hAnsi="Arial" w:cs="Arial"/>
+          <w:rFonts w:cs="Arial"/>
           <w:sz w:val="22"/>
           <w:szCs w:val="22"/>
         </w:rPr>
@@ -639,7 +606,7 @@
       <w:proofErr w:type="spellEnd"/>
       <w:r>
         <w:rPr>
-          <w:rFonts w:ascii="Arial" w:hAnsi="Arial" w:cs="Arial"/>
+          <w:rFonts w:cs="Arial"/>
           <w:sz w:val="22"/>
           <w:szCs w:val="22"/>
         </w:rPr>
@@ -648,7 +615,7 @@
       <w:proofErr w:type="spellStart"/>
       <w:r>
         <w:rPr>
-          <w:rFonts w:ascii="Arial" w:hAnsi="Arial" w:cs="Arial"/>
+          <w:rFonts w:cs="Arial"/>
           <w:sz w:val="22"/>
           <w:szCs w:val="22"/>
         </w:rPr>
@@ -657,7 +624,7 @@
       <w:proofErr w:type="spellEnd"/>
       <w:r>
         <w:rPr>
-          <w:rFonts w:ascii="Arial" w:hAnsi="Arial" w:cs="Arial"/>
+          <w:rFonts w:cs="Arial"/>
           <w:sz w:val="22"/>
           <w:szCs w:val="22"/>
         </w:rPr>
@@ -666,7 +633,7 @@
       <w:proofErr w:type="spellStart"/>
       <w:r>
         <w:rPr>
-          <w:rFonts w:ascii="Arial" w:hAnsi="Arial" w:cs="Arial"/>
+          <w:rFonts w:cs="Arial"/>
           <w:sz w:val="22"/>
           <w:szCs w:val="22"/>
         </w:rPr>
@@ -675,7 +642,7 @@
       <w:proofErr w:type="spellEnd"/>
       <w:r>
         <w:rPr>
-          <w:rFonts w:ascii="Arial" w:hAnsi="Arial" w:cs="Arial"/>
+          <w:rFonts w:cs="Arial"/>
           <w:sz w:val="22"/>
           <w:szCs w:val="22"/>
         </w:rPr>
@@ -683,7 +650,7 @@
       </w:r>
       <w:r>
         <w:rPr>
-          <w:rFonts w:ascii="Arial" w:hAnsi="Arial" w:cs="Arial"/>
+          <w:rFonts w:cs="Arial"/>
           <w:color w:val="FF0000"/>
           <w:sz w:val="22"/>
           <w:szCs w:val="22"/>
@@ -700,22 +667,22 @@
         </w:numPr>
         <w:jc w:val="both"/>
         <w:rPr>
-          <w:rFonts w:ascii="Arial" w:hAnsi="Arial" w:cs="Arial"/>
-          <w:b/>
-          <w:bCs/>
-          <w:sz w:val="22"/>
-          <w:szCs w:val="22"/>
-        </w:rPr>
-      </w:pPr>
-      <w:r>
-        <w:rPr>
-          <w:rFonts w:ascii="Arial" w:hAnsi="Arial" w:cs="Arial"/>
-          <w:b/>
-          <w:bCs/>
-          <w:sz w:val="22"/>
-          <w:szCs w:val="22"/>
-        </w:rPr>
-        <w:t>Introducing Missing Values:</w:t>
+          <w:rFonts w:cs="Arial"/>
+          <w:b/>
+          <w:bCs/>
+          <w:sz w:val="22"/>
+          <w:szCs w:val="22"/>
+        </w:rPr>
+      </w:pPr>
+      <w:r>
+        <w:rPr>
+          <w:rFonts w:cs="Arial"/>
+          <w:b/>
+          <w:bCs/>
+          <w:sz w:val="22"/>
+          <w:szCs w:val="22"/>
+        </w:rPr>
+        <w:t>Data Cleaning and pre-processing:</w:t>
       </w:r>
     </w:p>
     <w:p>
@@ -724,34 +691,66 @@
         <w:ind w:left="360"/>
         <w:jc w:val="both"/>
         <w:rPr>
-          <w:rFonts w:ascii="Arial" w:hAnsi="Arial" w:cs="Arial"/>
-          <w:sz w:val="22"/>
-          <w:szCs w:val="22"/>
-        </w:rPr>
-      </w:pPr>
-      <w:r>
-        <w:rPr>
-          <w:rFonts w:ascii="Arial" w:hAnsi="Arial" w:cs="Arial"/>
-          <w:sz w:val="22"/>
-          <w:szCs w:val="22"/>
-        </w:rPr>
-        <w:t xml:space="preserve">Missing data were randomly introduced into each of the datasets using the Missing Completely </w:t>
-      </w:r>
-      <w:r>
-        <w:rPr>
-          <w:rFonts w:ascii="Arial" w:hAnsi="Arial" w:cs="Arial"/>
-          <w:sz w:val="22"/>
-          <w:szCs w:val="22"/>
-        </w:rPr>
-        <w:t>at</w:t>
-      </w:r>
-      <w:r>
-        <w:rPr>
-          <w:rFonts w:ascii="Arial" w:hAnsi="Arial" w:cs="Arial"/>
-          <w:sz w:val="22"/>
-          <w:szCs w:val="22"/>
-        </w:rPr>
-        <w:t xml:space="preserve"> Random (MCAR) mechanism. The missing values were added to all attributes across all datasets at three different rates: 10%, 40%, and 70%.</w:t>
+          <w:rFonts w:cs="Arial"/>
+          <w:sz w:val="22"/>
+          <w:szCs w:val="22"/>
+        </w:rPr>
+      </w:pPr>
+      <w:r>
+        <w:rPr>
+          <w:rFonts w:cs="Arial"/>
+          <w:sz w:val="22"/>
+          <w:szCs w:val="22"/>
+        </w:rPr>
+        <w:t xml:space="preserve">The ‘Adult’ dataset was thoroughly evaluated for any possible data quality issues that may have an influence on model performance. </w:t>
+      </w:r>
+      <w:r>
+        <w:rPr>
+          <w:rFonts w:cs="Arial"/>
+          <w:sz w:val="22"/>
+          <w:szCs w:val="22"/>
+        </w:rPr>
+        <w:t>The original dataset contained a mixture of numerical and categorical values. As this portion of the project is only concerned with numerical value imputation, only the numerical features were selected moving forward. The data was also in very different ranges; and because the distributions were non-Gaussian a min-max scaling approach was used to normalise them.</w:t>
+      </w:r>
+      <w:r>
+        <w:rPr>
+          <w:rFonts w:cs="Arial"/>
+          <w:sz w:val="22"/>
+          <w:szCs w:val="22"/>
+        </w:rPr>
+        <w:t xml:space="preserve"> </w:t>
+      </w:r>
+      <w:r>
+        <w:rPr>
+          <w:rFonts w:cs="Arial"/>
+          <w:sz w:val="22"/>
+          <w:szCs w:val="22"/>
+        </w:rPr>
+        <w:t>After cleaning</w:t>
+      </w:r>
+      <w:r>
+        <w:rPr>
+          <w:rFonts w:cs="Arial"/>
+          <w:sz w:val="22"/>
+          <w:szCs w:val="22"/>
+        </w:rPr>
+        <w:t xml:space="preserve"> dataset was randomly divided into a 30:70 split forming the testing and training sets respectively. The testing set was kept constant throughout</w:t>
+      </w:r>
+      <w:r>
+        <w:rPr>
+          <w:rFonts w:cs="Arial"/>
+          <w:sz w:val="22"/>
+          <w:szCs w:val="22"/>
+        </w:rPr>
+        <w:t xml:space="preserve"> the experiment, serving as the testing set for all the training subsets</w:t>
+      </w:r>
+      <w:r>
+        <w:rPr>
+          <w:rFonts w:cs="Arial"/>
+          <w:sz w:val="22"/>
+          <w:szCs w:val="22"/>
+        </w:rPr>
+        <w:t>. The training set was then copied six times, to form the basis to introduce the missing values.</w:t>
       </w:r>
     </w:p>
     <w:p>
@@ -763,16 +762,135 @@
         </w:numPr>
         <w:jc w:val="both"/>
         <w:rPr>
-          <w:rFonts w:ascii="Arial" w:hAnsi="Arial" w:cs="Arial"/>
-          <w:b/>
-          <w:bCs/>
-          <w:sz w:val="22"/>
-          <w:szCs w:val="22"/>
-        </w:rPr>
-      </w:pPr>
-      <w:r>
-        <w:rPr>
-          <w:rFonts w:ascii="Arial" w:hAnsi="Arial" w:cs="Arial"/>
+          <w:rFonts w:cs="Arial"/>
+          <w:b/>
+          <w:bCs/>
+          <w:sz w:val="22"/>
+          <w:szCs w:val="22"/>
+        </w:rPr>
+      </w:pPr>
+      <w:r>
+        <w:rPr>
+          <w:rFonts w:cs="Arial"/>
+          <w:b/>
+          <w:bCs/>
+          <w:sz w:val="22"/>
+          <w:szCs w:val="22"/>
+        </w:rPr>
+        <w:t>Introducing Missing Values:</w:t>
+      </w:r>
+    </w:p>
+    <w:p>
+      <w:pPr>
+        <w:pStyle w:val="ListParagraph"/>
+        <w:ind w:left="360"/>
+        <w:jc w:val="both"/>
+        <w:rPr>
+          <w:rFonts w:cs="Arial"/>
+          <w:sz w:val="22"/>
+          <w:szCs w:val="22"/>
+        </w:rPr>
+      </w:pPr>
+      <w:r>
+        <w:rPr>
+          <w:rFonts w:cs="Arial"/>
+          <w:sz w:val="22"/>
+          <w:szCs w:val="22"/>
+        </w:rPr>
+        <w:t xml:space="preserve">Missing data were randomly introduced into each of the </w:t>
+      </w:r>
+      <w:r>
+        <w:rPr>
+          <w:rFonts w:cs="Arial"/>
+          <w:sz w:val="22"/>
+          <w:szCs w:val="22"/>
+        </w:rPr>
+        <w:t xml:space="preserve">copied </w:t>
+      </w:r>
+      <w:r>
+        <w:rPr>
+          <w:rFonts w:cs="Arial"/>
+          <w:sz w:val="22"/>
+          <w:szCs w:val="22"/>
+        </w:rPr>
+        <w:t xml:space="preserve">datasets using the Missing Completely </w:t>
+      </w:r>
+      <w:r>
+        <w:rPr>
+          <w:rFonts w:cs="Arial"/>
+          <w:sz w:val="22"/>
+          <w:szCs w:val="22"/>
+        </w:rPr>
+        <w:t>at</w:t>
+      </w:r>
+      <w:r>
+        <w:rPr>
+          <w:rFonts w:cs="Arial"/>
+          <w:sz w:val="22"/>
+          <w:szCs w:val="22"/>
+        </w:rPr>
+        <w:t xml:space="preserve"> Random (MCAR) mechanism. The missing values were added to </w:t>
+      </w:r>
+      <w:r>
+        <w:rPr>
+          <w:rFonts w:cs="Arial"/>
+          <w:sz w:val="22"/>
+          <w:szCs w:val="22"/>
+        </w:rPr>
+        <w:t>instances</w:t>
+      </w:r>
+      <w:r>
+        <w:rPr>
+          <w:rFonts w:cs="Arial"/>
+          <w:sz w:val="22"/>
+          <w:szCs w:val="22"/>
+        </w:rPr>
+        <w:t xml:space="preserve"> across all </w:t>
+      </w:r>
+      <w:r>
+        <w:rPr>
+          <w:rFonts w:cs="Arial"/>
+          <w:sz w:val="22"/>
+          <w:szCs w:val="22"/>
+        </w:rPr>
+        <w:t>features (including the target)</w:t>
+      </w:r>
+      <w:r>
+        <w:rPr>
+          <w:rFonts w:cs="Arial"/>
+          <w:sz w:val="22"/>
+          <w:szCs w:val="22"/>
+        </w:rPr>
+        <w:t xml:space="preserve"> at three different rates: 10%, 40%, and 70%.</w:t>
+      </w:r>
+      <w:r>
+        <w:rPr>
+          <w:rFonts w:cs="Arial"/>
+          <w:sz w:val="22"/>
+          <w:szCs w:val="22"/>
+        </w:rPr>
+        <w:t xml:space="preserve"> There were two copies of each missing value level.</w:t>
+      </w:r>
+    </w:p>
+    <w:p>
+      <w:pPr>
+        <w:pStyle w:val="ListParagraph"/>
+        <w:numPr>
+          <w:ilvl w:val="1"/>
+          <w:numId w:val="7"/>
+        </w:numPr>
+        <w:jc w:val="both"/>
+        <w:rPr>
+          <w:rFonts w:cs="Arial"/>
+          <w:b/>
+          <w:bCs/>
+          <w:sz w:val="22"/>
+          <w:szCs w:val="22"/>
+        </w:rPr>
+      </w:pPr>
+      <w:r>
+        <w:rPr>
+          <w:rFonts w:cs="Arial"/>
           <w:b/>
           <w:bCs/>
           <w:sz w:val="22"/>
@@ -790,16 +908,16 @@
         </w:numPr>
         <w:jc w:val="both"/>
         <w:rPr>
-          <w:rFonts w:ascii="Arial" w:hAnsi="Arial" w:cs="Arial"/>
-          <w:b/>
-          <w:bCs/>
-          <w:sz w:val="22"/>
-          <w:szCs w:val="22"/>
-        </w:rPr>
-      </w:pPr>
-      <w:r>
-        <w:rPr>
-          <w:rFonts w:ascii="Arial" w:hAnsi="Arial" w:cs="Arial"/>
+          <w:rFonts w:cs="Arial"/>
+          <w:b/>
+          <w:bCs/>
+          <w:sz w:val="22"/>
+          <w:szCs w:val="22"/>
+        </w:rPr>
+      </w:pPr>
+      <w:r>
+        <w:rPr>
+          <w:rFonts w:cs="Arial"/>
           <w:b/>
           <w:bCs/>
           <w:sz w:val="22"/>
@@ -809,7 +927,7 @@
       </w:r>
       <w:r>
         <w:rPr>
-          <w:rFonts w:ascii="Arial" w:hAnsi="Arial" w:cs="Arial"/>
+          <w:rFonts w:cs="Arial"/>
           <w:sz w:val="22"/>
           <w:szCs w:val="22"/>
         </w:rPr>
@@ -817,7 +935,7 @@
       </w:r>
       <w:r>
         <w:rPr>
-          <w:rFonts w:ascii="Arial" w:hAnsi="Arial" w:cs="Arial"/>
+          <w:rFonts w:cs="Arial"/>
           <w:color w:val="FF0000"/>
           <w:sz w:val="22"/>
           <w:szCs w:val="22"/>
@@ -826,7 +944,7 @@
       </w:r>
       <w:r>
         <w:rPr>
-          <w:rFonts w:ascii="Arial" w:hAnsi="Arial" w:cs="Arial"/>
+          <w:rFonts w:cs="Arial"/>
           <w:color w:val="FF0000"/>
           <w:sz w:val="22"/>
           <w:szCs w:val="22"/>
@@ -843,16 +961,16 @@
         </w:numPr>
         <w:jc w:val="both"/>
         <w:rPr>
-          <w:rFonts w:ascii="Arial" w:hAnsi="Arial" w:cs="Arial"/>
-          <w:b/>
-          <w:bCs/>
-          <w:sz w:val="22"/>
-          <w:szCs w:val="22"/>
-        </w:rPr>
-      </w:pPr>
-      <w:r>
-        <w:rPr>
-          <w:rFonts w:ascii="Arial" w:hAnsi="Arial" w:cs="Arial"/>
+          <w:rFonts w:cs="Arial"/>
+          <w:b/>
+          <w:bCs/>
+          <w:sz w:val="22"/>
+          <w:szCs w:val="22"/>
+        </w:rPr>
+      </w:pPr>
+      <w:r>
+        <w:rPr>
+          <w:rFonts w:cs="Arial"/>
           <w:b/>
           <w:bCs/>
           <w:sz w:val="22"/>
@@ -862,7 +980,7 @@
       </w:r>
       <w:r>
         <w:rPr>
-          <w:rFonts w:ascii="Arial" w:hAnsi="Arial" w:cs="Arial"/>
+          <w:rFonts w:cs="Arial"/>
           <w:sz w:val="22"/>
           <w:szCs w:val="22"/>
         </w:rPr>
@@ -870,7 +988,7 @@
       </w:r>
       <w:r>
         <w:rPr>
-          <w:rFonts w:ascii="Arial" w:hAnsi="Arial" w:cs="Arial"/>
+          <w:rFonts w:cs="Arial"/>
           <w:sz w:val="22"/>
           <w:szCs w:val="22"/>
         </w:rPr>
@@ -878,7 +996,7 @@
       </w:r>
       <w:r>
         <w:rPr>
-          <w:rFonts w:ascii="Arial" w:hAnsi="Arial" w:cs="Arial"/>
+          <w:rFonts w:cs="Arial"/>
           <w:sz w:val="22"/>
           <w:szCs w:val="22"/>
         </w:rPr>
@@ -886,7 +1004,7 @@
       </w:r>
       <w:r>
         <w:rPr>
-          <w:rFonts w:ascii="Arial" w:hAnsi="Arial" w:cs="Arial"/>
+          <w:rFonts w:cs="Arial"/>
           <w:sz w:val="22"/>
           <w:szCs w:val="22"/>
         </w:rPr>
@@ -894,7 +1012,7 @@
       </w:r>
       <w:r>
         <w:rPr>
-          <w:rFonts w:ascii="Arial" w:hAnsi="Arial" w:cs="Arial"/>
+          <w:rFonts w:cs="Arial"/>
           <w:sz w:val="22"/>
           <w:szCs w:val="22"/>
         </w:rPr>
@@ -910,14 +1028,14 @@
         </w:numPr>
         <w:jc w:val="both"/>
         <w:rPr>
-          <w:rFonts w:ascii="Arial" w:hAnsi="Arial" w:cs="Arial"/>
-          <w:sz w:val="22"/>
-          <w:szCs w:val="22"/>
-        </w:rPr>
-      </w:pPr>
-      <w:r>
-        <w:rPr>
-          <w:rFonts w:ascii="Arial" w:hAnsi="Arial" w:cs="Arial"/>
+          <w:rFonts w:cs="Arial"/>
+          <w:sz w:val="22"/>
+          <w:szCs w:val="22"/>
+        </w:rPr>
+      </w:pPr>
+      <w:r>
+        <w:rPr>
+          <w:rFonts w:cs="Arial"/>
           <w:b/>
           <w:bCs/>
           <w:sz w:val="22"/>
@@ -927,7 +1045,7 @@
       </w:r>
       <w:r>
         <w:rPr>
-          <w:rFonts w:ascii="Arial" w:hAnsi="Arial" w:cs="Arial"/>
+          <w:rFonts w:cs="Arial"/>
           <w:b/>
           <w:bCs/>
           <w:sz w:val="22"/>
@@ -937,7 +1055,7 @@
       </w:r>
       <w:r>
         <w:rPr>
-          <w:rFonts w:ascii="Arial" w:hAnsi="Arial" w:cs="Arial"/>
+          <w:rFonts w:cs="Arial"/>
           <w:sz w:val="22"/>
           <w:szCs w:val="22"/>
         </w:rPr>
@@ -950,35 +1068,119 @@
         <w:ind w:left="397"/>
         <w:jc w:val="both"/>
         <w:rPr>
-          <w:rFonts w:ascii="Arial" w:hAnsi="Arial" w:cs="Arial"/>
-          <w:sz w:val="22"/>
-          <w:szCs w:val="22"/>
-        </w:rPr>
-      </w:pPr>
-      <w:r>
-        <w:rPr>
-          <w:rFonts w:ascii="Arial" w:hAnsi="Arial" w:cs="Arial"/>
-          <w:sz w:val="22"/>
-          <w:szCs w:val="22"/>
-        </w:rPr>
-        <w:t xml:space="preserve">The decision tree algorithm and the </w:t>
-      </w:r>
-      <w:r>
-        <w:rPr>
-          <w:rFonts w:ascii="Arial" w:hAnsi="Arial" w:cs="Arial"/>
-          <w:sz w:val="22"/>
-          <w:szCs w:val="22"/>
-        </w:rPr>
-        <w:t xml:space="preserve">K- Nearest Neighbours were employed for this study, with each model trained using both imputation approaches. </w:t>
-      </w:r>
-      <w:r>
-        <w:rPr>
-          <w:rFonts w:ascii="Arial" w:hAnsi="Arial" w:cs="Arial"/>
+          <w:rFonts w:cs="Arial"/>
+          <w:sz w:val="22"/>
+          <w:szCs w:val="22"/>
+        </w:rPr>
+      </w:pPr>
+      <w:r>
+        <w:rPr>
+          <w:rFonts w:cs="Arial"/>
+          <w:sz w:val="22"/>
+          <w:szCs w:val="22"/>
+        </w:rPr>
+        <w:t>A</w:t>
+      </w:r>
+      <w:r>
+        <w:rPr>
+          <w:rFonts w:cs="Arial"/>
+          <w:sz w:val="22"/>
+          <w:szCs w:val="22"/>
+        </w:rPr>
+        <w:t xml:space="preserve"> </w:t>
+      </w:r>
+      <w:r>
+        <w:rPr>
+          <w:rFonts w:cs="Arial"/>
+          <w:sz w:val="22"/>
+          <w:szCs w:val="22"/>
+        </w:rPr>
+        <w:t>D</w:t>
+      </w:r>
+      <w:r>
+        <w:rPr>
+          <w:rFonts w:cs="Arial"/>
+          <w:sz w:val="22"/>
+          <w:szCs w:val="22"/>
+        </w:rPr>
+        <w:t xml:space="preserve">ecision </w:t>
+      </w:r>
+      <w:r>
+        <w:rPr>
+          <w:rFonts w:cs="Arial"/>
+          <w:sz w:val="22"/>
+          <w:szCs w:val="22"/>
+        </w:rPr>
+        <w:t>T</w:t>
+      </w:r>
+      <w:r>
+        <w:rPr>
+          <w:rFonts w:cs="Arial"/>
+          <w:sz w:val="22"/>
+          <w:szCs w:val="22"/>
+        </w:rPr>
+        <w:t xml:space="preserve">ree </w:t>
+      </w:r>
+      <w:r>
+        <w:rPr>
+          <w:rFonts w:cs="Arial"/>
+          <w:sz w:val="22"/>
+          <w:szCs w:val="22"/>
+        </w:rPr>
+        <w:t xml:space="preserve">classification </w:t>
+      </w:r>
+      <w:r>
+        <w:rPr>
+          <w:rFonts w:cs="Arial"/>
+          <w:sz w:val="22"/>
+          <w:szCs w:val="22"/>
+        </w:rPr>
+        <w:t xml:space="preserve">algorithm and the </w:t>
+      </w:r>
+      <w:r>
+        <w:rPr>
+          <w:rFonts w:cs="Arial"/>
+          <w:sz w:val="22"/>
+          <w:szCs w:val="22"/>
+        </w:rPr>
+        <w:t>K- Nearest Neighbours were employed for this study</w:t>
+      </w:r>
+      <w:r>
+        <w:rPr>
+          <w:rFonts w:cs="Arial"/>
+          <w:sz w:val="22"/>
+          <w:szCs w:val="22"/>
+        </w:rPr>
+        <w:t>. The original training set and then each of the imputed training sets were separately trained and then tested with these two models.</w:t>
+      </w:r>
+      <w:r>
+        <w:rPr>
+          <w:rFonts w:cs="Arial"/>
+          <w:sz w:val="22"/>
+          <w:szCs w:val="22"/>
+        </w:rPr>
+        <w:t xml:space="preserve"> </w:t>
+      </w:r>
+      <w:r>
+        <w:rPr>
+          <w:rFonts w:cs="Arial"/>
           <w:sz w:val="22"/>
           <w:szCs w:val="22"/>
         </w:rPr>
         <w:t>The models' performance metrics, including accuracy, precision, recall, and F1-score, will be evaluated and compared.</w:t>
       </w:r>
+    </w:p>
+    <w:p>
+      <w:pPr>
+        <w:pStyle w:val="ListParagraph"/>
+        <w:ind w:left="397"/>
+        <w:jc w:val="both"/>
+        <w:rPr>
+          <w:rFonts w:cs="Arial"/>
+          <w:sz w:val="22"/>
+          <w:szCs w:val="22"/>
+        </w:rPr>
+      </w:pPr>
     </w:p>
     <w:p>
       <w:pPr>
@@ -990,14 +1192,12 @@
         <w:spacing w:after="160"/>
         <w:jc w:val="both"/>
         <w:rPr>
-          <w:rFonts w:ascii="Arial Narrow" w:hAnsi="Arial Narrow"/>
-          <w:b/>
-          <w:bCs/>
-        </w:rPr>
-      </w:pPr>
-      <w:r>
-        <w:rPr>
-          <w:rFonts w:ascii="Arial Narrow" w:hAnsi="Arial Narrow"/>
+          <w:b/>
+          <w:bCs/>
+        </w:rPr>
+      </w:pPr>
+      <w:r>
+        <w:rPr>
           <w:b/>
           <w:bCs/>
           <w:u w:val="single"/>
@@ -1008,38 +1208,32 @@
     <w:p>
       <w:pPr>
         <w:jc w:val="both"/>
-        <w:rPr>
-          <w:rFonts w:ascii="Arial Narrow" w:hAnsi="Arial Narrow"/>
-        </w:rPr>
-      </w:pPr>
-      <w:r>
-        <w:rPr>
-          <w:rFonts w:ascii="Arial Narrow" w:hAnsi="Arial Narrow"/>
-        </w:rPr>
+      </w:pPr>
+      <w:r>
         <w:t xml:space="preserve">After pre-processing, the optimal number of clusters were to be selected for the K-means clustering. </w:t>
       </w:r>
     </w:p>
     <w:p>
       <w:pPr>
         <w:jc w:val="both"/>
-        <w:rPr>
-          <w:rFonts w:ascii="Arial Narrow" w:hAnsi="Arial Narrow"/>
-        </w:rPr>
       </w:pPr>
     </w:p>
     <w:p>
       <w:pPr>
         <w:pStyle w:val="NormalWeb"/>
-      </w:pPr>
-      <w:r>
-        <w:rPr>
-          <w:rFonts w:ascii="Arial Narrow" w:hAnsi="Arial Narrow"/>
+        <w:rPr>
+          <w:rFonts w:asciiTheme="minorHAnsi" w:hAnsiTheme="minorHAnsi"/>
+        </w:rPr>
+      </w:pPr>
+      <w:r>
+        <w:rPr>
+          <w:rFonts w:asciiTheme="minorHAnsi" w:hAnsiTheme="minorHAnsi"/>
         </w:rPr>
         <w:t>According to [</w:t>
       </w:r>
       <w:r>
         <w:rPr>
-          <w:rFonts w:ascii="Arial Narrow" w:hAnsi="Arial Narrow"/>
+          <w:rFonts w:asciiTheme="minorHAnsi" w:hAnsiTheme="minorHAnsi"/>
           <w:i/>
           <w:iCs/>
         </w:rPr>
@@ -1047,44 +1241,19 @@
       </w:r>
       <w:r>
         <w:rPr>
-          <w:rFonts w:ascii="Arial Narrow" w:hAnsi="Arial Narrow"/>
-        </w:rPr>
-        <w:t>imputation methods using machine learning models ] the type of dataset is an important factor when deciding on a imputation method.</w:t>
-      </w:r>
-      <w:r>
-        <w:rPr>
-          <w:rFonts w:ascii="Arial Narrow" w:hAnsi="Arial Narrow"/>
-        </w:rPr>
-        <w:t xml:space="preserve"> They found that k-NN worked better for some datasets than others. Conversely [</w:t>
-      </w:r>
-      <w:r>
-        <w:rPr>
-          <w:rFonts w:ascii="Arial Narrow" w:hAnsi="Arial Narrow"/>
-        </w:rPr>
-        <w:t xml:space="preserve">Comparison of Performance of Data Imputation Methods for </w:t>
-      </w:r>
-      <w:r>
-        <w:rPr>
-          <w:rFonts w:ascii="Arial Narrow" w:hAnsi="Arial Narrow"/>
-        </w:rPr>
-        <w:lastRenderedPageBreak/>
-        <w:t>Numeric Dataset] found that the type of dataset did not have an influence on imputation performance. They did however find that the k-NN imputation generally outperformed the mean imputation. These and other studies [ref numbers], have found that the proportion of missing data also does not influence the imputation performance. This is in contrast to what we found. This could be because…</w:t>
+          <w:rFonts w:asciiTheme="minorHAnsi" w:hAnsiTheme="minorHAnsi"/>
+        </w:rPr>
+        <w:t>imputation methods using machine learning models ] the type of dataset is an important factor when deciding on a imputation method. They found that k-NN worked better for some datasets than others. Conversely [Comparison of Performance of Data Imputation Methods for Numeric Dataset] found that the type of dataset did not have an influence on imputation performance. They did however find that the k-NN imputation generally outperformed the mean imputation. These and other studies [ref numbers], have found that the proportion of missing data also does not influence the imputation performance. This is in contrast to what we found. This could be because…</w:t>
       </w:r>
     </w:p>
     <w:p>
       <w:pPr>
         <w:jc w:val="both"/>
-        <w:rPr>
-          <w:rFonts w:ascii="Arial Narrow" w:hAnsi="Arial Narrow"/>
-        </w:rPr>
       </w:pPr>
     </w:p>
     <w:p>
       <w:pPr>
         <w:jc w:val="both"/>
-        <w:rPr>
-          <w:rFonts w:ascii="Arial Narrow" w:hAnsi="Arial Narrow"/>
-        </w:rPr>
       </w:pPr>
     </w:p>
     <w:p>
@@ -1097,7 +1266,6 @@
         <w:spacing w:after="160"/>
         <w:jc w:val="both"/>
         <w:rPr>
-          <w:rFonts w:ascii="Arial Narrow" w:hAnsi="Arial Narrow"/>
           <w:b/>
           <w:bCs/>
           <w:u w:val="single"/>
@@ -1105,7 +1273,6 @@
       </w:pPr>
       <w:r>
         <w:rPr>
-          <w:rFonts w:ascii="Arial Narrow" w:hAnsi="Arial Narrow"/>
           <w:b/>
           <w:bCs/>
           <w:u w:val="single"/>
@@ -1123,7 +1290,6 @@
         <w:spacing w:after="160"/>
         <w:jc w:val="both"/>
         <w:rPr>
-          <w:rFonts w:ascii="Arial Narrow" w:hAnsi="Arial Narrow"/>
           <w:b/>
           <w:bCs/>
           <w:u w:val="single"/>
@@ -1131,7 +1297,6 @@
       </w:pPr>
       <w:r>
         <w:rPr>
-          <w:rFonts w:ascii="Arial Narrow" w:hAnsi="Arial Narrow"/>
           <w:b/>
           <w:bCs/>
           <w:u w:val="single"/>
@@ -1142,23 +1307,14 @@
     <w:p>
       <w:pPr>
         <w:jc w:val="both"/>
-        <w:rPr>
-          <w:rFonts w:ascii="Arial Narrow" w:hAnsi="Arial Narrow"/>
-        </w:rPr>
-      </w:pPr>
-      <w:r>
-        <w:rPr>
-          <w:rFonts w:ascii="Arial Narrow" w:hAnsi="Arial Narrow"/>
-        </w:rPr>
+      </w:pPr>
+      <w:r>
         <w:t xml:space="preserve">In conclusion, the analysis of the </w:t>
       </w:r>
     </w:p>
     <w:p>
       <w:pPr>
         <w:jc w:val="both"/>
-        <w:rPr>
-          <w:rFonts w:ascii="Arial Narrow" w:hAnsi="Arial Narrow"/>
-        </w:rPr>
       </w:pPr>
     </w:p>
     <w:p>
@@ -1171,7 +1327,6 @@
         <w:spacing w:after="160"/>
         <w:jc w:val="both"/>
         <w:rPr>
-          <w:rFonts w:ascii="Arial Narrow" w:hAnsi="Arial Narrow"/>
           <w:b/>
           <w:bCs/>
           <w:u w:val="single"/>
@@ -1179,7 +1334,6 @@
       </w:pPr>
       <w:r>
         <w:rPr>
-          <w:rFonts w:ascii="Arial Narrow" w:hAnsi="Arial Narrow"/>
           <w:b/>
           <w:bCs/>
           <w:u w:val="single"/>
@@ -1191,7 +1345,7 @@
     <w:p/>
     <w:sectPr>
       <w:pgSz w:w="11906" w:h="16838"/>
-      <w:pgMar w:top="1440" w:right="1440" w:bottom="1440" w:left="1440" w:header="708" w:footer="708" w:gutter="0"/>
+      <w:pgMar w:top="907" w:right="907" w:bottom="907" w:left="907" w:header="709" w:footer="709" w:gutter="0"/>
       <w:cols w:space="708"/>
       <w:docGrid w:linePitch="360"/>
     </w:sectPr>

</xml_diff>

<commit_message>
Worked on the report and visualisations
</commit_message>
<xml_diff>
--- a/MEng_TaskB/Report/A3reportB42-Modified.docx
+++ b/MEng_TaskB/Report/A3reportB42-Modified.docx
@@ -9,6 +9,8 @@
           <w:rFonts w:cs="Arial"/>
           <w:b/>
           <w:bCs/>
+          <w:sz w:val="22"/>
+          <w:szCs w:val="22"/>
         </w:rPr>
       </w:pPr>
       <w:r>
@@ -16,6 +18,8 @@
           <w:rFonts w:cs="Arial"/>
           <w:b/>
           <w:bCs/>
+          <w:sz w:val="22"/>
+          <w:szCs w:val="22"/>
         </w:rPr>
         <w:t>Data Science Post Block Assignment 3: Task B</w:t>
       </w:r>
@@ -25,31 +29,31 @@
         <w:jc w:val="center"/>
         <w:rPr>
           <w:rFonts w:cs="Arial"/>
-          <w:sz w:val="20"/>
-          <w:szCs w:val="20"/>
-        </w:rPr>
-      </w:pPr>
-      <w:r>
-        <w:rPr>
-          <w:rFonts w:cs="Arial"/>
-          <w:sz w:val="20"/>
-          <w:szCs w:val="20"/>
+          <w:sz w:val="18"/>
+          <w:szCs w:val="18"/>
+        </w:rPr>
+      </w:pPr>
+      <w:r>
+        <w:rPr>
+          <w:rFonts w:cs="Arial"/>
+          <w:sz w:val="18"/>
+          <w:szCs w:val="18"/>
         </w:rPr>
         <w:t>Difedile Rasenyalo [28294882] &amp; Isabel de Waal</w:t>
       </w:r>
       <w:r>
         <w:rPr>
           <w:rFonts w:cs="Arial"/>
-          <w:sz w:val="20"/>
-          <w:szCs w:val="20"/>
+          <w:sz w:val="18"/>
+          <w:szCs w:val="18"/>
         </w:rPr>
         <w:t xml:space="preserve"> </w:t>
       </w:r>
       <w:r>
         <w:rPr>
           <w:rFonts w:cs="Arial"/>
-          <w:sz w:val="20"/>
-          <w:szCs w:val="20"/>
+          <w:sz w:val="18"/>
+          <w:szCs w:val="18"/>
         </w:rPr>
         <w:t>[20805055]</w:t>
       </w:r>
@@ -58,8 +62,8 @@
       <w:pPr>
         <w:jc w:val="center"/>
         <w:rPr>
-          <w:sz w:val="20"/>
-          <w:szCs w:val="20"/>
+          <w:sz w:val="18"/>
+          <w:szCs w:val="18"/>
         </w:rPr>
       </w:pPr>
     </w:p>
@@ -428,13 +432,49 @@
         <w:jc w:val="both"/>
         <w:rPr>
           <w:rFonts w:cs="Arial"/>
+          <w:sz w:val="22"/>
+          <w:szCs w:val="22"/>
+        </w:rPr>
+      </w:pPr>
+      <w:r>
+        <w:rPr>
+          <w:rFonts w:cs="Arial"/>
           <w:b/>
           <w:bCs/>
           <w:sz w:val="22"/>
           <w:szCs w:val="22"/>
         </w:rPr>
-      </w:pPr>
-      <w:r>
+        <w:t>Task B:</w:t>
+      </w:r>
+      <w:r>
+        <w:rPr>
+          <w:rFonts w:cs="Arial"/>
+          <w:sz w:val="22"/>
+          <w:szCs w:val="22"/>
+        </w:rPr>
+        <w:t xml:space="preserve"> Building upon the groundwork of Task A, this task aims to </w:t>
+      </w:r>
+      <w:r>
+        <w:rPr>
+          <w:rFonts w:cs="Arial"/>
+          <w:sz w:val="22"/>
+          <w:szCs w:val="22"/>
+        </w:rPr>
+        <w:t>use the K Nearest neighbours’ classifier to address the missing numerical value</w:t>
+      </w:r>
+      <w:r>
+        <w:rPr>
+          <w:rFonts w:cs="Arial"/>
+          <w:sz w:val="22"/>
+          <w:szCs w:val="22"/>
+        </w:rPr>
+        <w:t>. Additionally, the effectiveness of this approach will be compared against a baseline numerical value imputation method using two distinct machine learning models.</w:t>
+      </w:r>
+    </w:p>
+    <w:p>
+      <w:pPr>
+        <w:ind w:left="397"/>
+        <w:jc w:val="both"/>
         <w:rPr>
           <w:rFonts w:cs="Arial"/>
           <w:b/>
@@ -442,32 +482,7 @@
           <w:sz w:val="22"/>
           <w:szCs w:val="22"/>
         </w:rPr>
-        <w:t>Task B:</w:t>
-      </w:r>
-      <w:r>
-        <w:rPr>
-          <w:rFonts w:cs="Arial"/>
-          <w:sz w:val="22"/>
-          <w:szCs w:val="22"/>
-        </w:rPr>
-        <w:t xml:space="preserve"> Building upon the groundwork of Task A, this task aims to </w:t>
-      </w:r>
-      <w:r>
-        <w:rPr>
-          <w:rFonts w:cs="Arial"/>
-          <w:sz w:val="22"/>
-          <w:szCs w:val="22"/>
-        </w:rPr>
-        <w:t>use the K Nearest neighbours’ classifier to address the missing numerical value</w:t>
-      </w:r>
-      <w:r>
-        <w:rPr>
-          <w:rFonts w:cs="Arial"/>
-          <w:sz w:val="22"/>
-          <w:szCs w:val="22"/>
-        </w:rPr>
-        <w:t>. Additionally, the effectiveness of this approach will be compared against a baseline numerical value imputation method using two distinct machine learning models.</w:t>
-      </w:r>
+      </w:pPr>
     </w:p>
     <w:p>
       <w:pPr>
@@ -576,23 +591,7 @@
           <w:sz w:val="22"/>
           <w:szCs w:val="22"/>
         </w:rPr>
-        <w:t xml:space="preserve">The first step entails selecting a publicly available dataset with documented research on handling missing </w:t>
-      </w:r>
-      <w:r>
-        <w:rPr>
-          <w:rFonts w:cs="Arial"/>
-          <w:sz w:val="22"/>
-          <w:szCs w:val="22"/>
-        </w:rPr>
-        <w:t xml:space="preserve">numerical </w:t>
-      </w:r>
-      <w:r>
-        <w:rPr>
-          <w:rFonts w:cs="Arial"/>
-          <w:sz w:val="22"/>
-          <w:szCs w:val="22"/>
-        </w:rPr>
-        <w:t xml:space="preserve">feature values. This dataset served as the cornerstone for assessing the effectiveness of the proposed imputation methods. For this study, we selected the nursery dataset utilized in a study conducted by A. </w:t>
+        <w:t xml:space="preserve">The first step entails selecting a publicly available dataset with documented research on handling missing numerical feature values. This dataset served as the cornerstone for assessing the effectiveness of the proposed imputation methods. For this study, we selected the nursery dataset utilized in a study conducted by A. </w:t>
       </w:r>
       <w:proofErr w:type="spellStart"/>
       <w:r>
@@ -702,15 +701,7 @@
           <w:sz w:val="22"/>
           <w:szCs w:val="22"/>
         </w:rPr>
-        <w:t xml:space="preserve">The ‘Adult’ dataset was thoroughly evaluated for any possible data quality issues that may have an influence on model performance. </w:t>
-      </w:r>
-      <w:r>
-        <w:rPr>
-          <w:rFonts w:cs="Arial"/>
-          <w:sz w:val="22"/>
-          <w:szCs w:val="22"/>
-        </w:rPr>
-        <w:t>The original dataset contained a mixture of numerical and categorical values. As this portion of the project is only concerned with numerical value imputation, only the numerical features were selected moving forward. The data was also in very different ranges; and because the distributions were non-Gaussian a min-max scaling approach was used to normalise them.</w:t>
+        <w:t>The ‘Adult’ dataset was thoroughly evaluated for any possible data quality issues that may have an influence on model performance. The original dataset contained a mixture of numerical and categorical values. As this portion of the project is only concerned with numerical value imputation, only the numerical features were selected moving forward. The data was also in very different ranges; and because the distributions were non-Gaussian a min-max scaling approach was used to normalise them.</w:t>
       </w:r>
       <w:r>
         <w:rPr>
@@ -1018,6 +1009,14 @@
         </w:rPr>
         <w:t xml:space="preserve">was employed to impute missing numerical feature values. </w:t>
       </w:r>
+      <w:r>
+        <w:rPr>
+          <w:rFonts w:cs="Arial"/>
+          <w:sz w:val="22"/>
+          <w:szCs w:val="22"/>
+        </w:rPr>
+        <w:t>The optimal number for k was selected via a cross validation step and evaluating silhouette scores.</w:t>
+      </w:r>
     </w:p>
     <w:p>
       <w:pPr>
@@ -1167,6 +1166,14 @@
           <w:sz w:val="22"/>
           <w:szCs w:val="22"/>
         </w:rPr>
+        <w:t xml:space="preserve">The optimal tree depth and the optimal number for k was determined using cross validation, and choosing the parameter that delivered the best results. </w:t>
+      </w:r>
+      <w:r>
+        <w:rPr>
+          <w:rFonts w:cs="Arial"/>
+          <w:sz w:val="22"/>
+          <w:szCs w:val="22"/>
+        </w:rPr>
         <w:t>The models' performance metrics, including accuracy, precision, recall, and F1-score, will be evaluated and compared.</w:t>
       </w:r>
     </w:p>
@@ -1177,8 +1184,32 @@
         <w:jc w:val="both"/>
         <w:rPr>
           <w:rFonts w:cs="Arial"/>
-          <w:sz w:val="22"/>
-          <w:szCs w:val="22"/>
+          <w:sz w:val="21"/>
+          <w:szCs w:val="21"/>
+        </w:rPr>
+      </w:pPr>
+    </w:p>
+    <w:p>
+      <w:pPr>
+        <w:pStyle w:val="ListParagraph"/>
+        <w:ind w:left="397"/>
+        <w:jc w:val="both"/>
+        <w:rPr>
+          <w:rFonts w:cs="Arial"/>
+          <w:sz w:val="21"/>
+          <w:szCs w:val="21"/>
+        </w:rPr>
+      </w:pPr>
+    </w:p>
+    <w:p>
+      <w:pPr>
+        <w:pStyle w:val="ListParagraph"/>
+        <w:ind w:left="397"/>
+        <w:jc w:val="both"/>
+        <w:rPr>
+          <w:rFonts w:cs="Arial"/>
+          <w:sz w:val="21"/>
+          <w:szCs w:val="21"/>
         </w:rPr>
       </w:pPr>
     </w:p>
@@ -1194,12 +1225,178 @@
         <w:rPr>
           <w:b/>
           <w:bCs/>
-        </w:rPr>
-      </w:pPr>
+          <w:sz w:val="22"/>
+          <w:szCs w:val="22"/>
+        </w:rPr>
+      </w:pPr>
+      <w:r>
+        <w:rPr>
+          <w:noProof/>
+          <w:sz w:val="22"/>
+          <w:szCs w:val="22"/>
+        </w:rPr>
+        <w:lastRenderedPageBreak/>
+        <mc:AlternateContent>
+          <mc:Choice Requires="wps">
+            <w:drawing>
+              <wp:anchor distT="0" distB="0" distL="114300" distR="114300" simplePos="0" relativeHeight="251663360" behindDoc="0" locked="0" layoutInCell="1" allowOverlap="1" wp14:anchorId="3B6AF59E" wp14:editId="57F6A8C4">
+                <wp:simplePos x="0" y="0"/>
+                <wp:positionH relativeFrom="column">
+                  <wp:posOffset>3995088</wp:posOffset>
+                </wp:positionH>
+                <wp:positionV relativeFrom="paragraph">
+                  <wp:posOffset>-254966</wp:posOffset>
+                </wp:positionV>
+                <wp:extent cx="302150" cy="397565"/>
+                <wp:effectExtent l="0" t="0" r="3175" b="0"/>
+                <wp:wrapNone/>
+                <wp:docPr id="1807038894" name="Text Box 1"/>
+                <wp:cNvGraphicFramePr/>
+                <a:graphic xmlns:a="http://schemas.openxmlformats.org/drawingml/2006/main">
+                  <a:graphicData uri="http://schemas.microsoft.com/office/word/2010/wordprocessingShape">
+                    <wps:wsp>
+                      <wps:cNvSpPr txBox="1"/>
+                      <wps:spPr>
+                        <a:xfrm>
+                          <a:off x="0" y="0"/>
+                          <a:ext cx="302150" cy="397565"/>
+                        </a:xfrm>
+                        <a:prstGeom prst="rect">
+                          <a:avLst/>
+                        </a:prstGeom>
+                        <a:solidFill>
+                          <a:schemeClr val="lt1"/>
+                        </a:solidFill>
+                        <a:ln w="6350">
+                          <a:noFill/>
+                        </a:ln>
+                      </wps:spPr>
+                      <wps:txbx>
+                        <w:txbxContent>
+                          <w:p>
+                            <w:pPr>
+                              <w:rPr>
+                                <w:b/>
+                                <w:bCs/>
+                                <w:sz w:val="32"/>
+                                <w:szCs w:val="32"/>
+                              </w:rPr>
+                            </w:pPr>
+                            <w:r>
+                              <w:rPr>
+                                <w:b/>
+                                <w:bCs/>
+                                <w:i/>
+                                <w:iCs/>
+                                <w:sz w:val="32"/>
+                                <w:szCs w:val="32"/>
+                              </w:rPr>
+                              <w:t>A</w:t>
+                            </w:r>
+                          </w:p>
+                        </w:txbxContent>
+                      </wps:txbx>
+                      <wps:bodyPr rot="0" spcFirstLastPara="0" vertOverflow="overflow" horzOverflow="overflow" vert="horz" wrap="square" lIns="91440" tIns="45720" rIns="91440" bIns="45720" numCol="1" spcCol="0" rtlCol="0" fromWordArt="0" anchor="t" anchorCtr="0" forceAA="0" compatLnSpc="1">
+                        <a:prstTxWarp prst="textNoShape">
+                          <a:avLst/>
+                        </a:prstTxWarp>
+                        <a:noAutofit/>
+                      </wps:bodyPr>
+                    </wps:wsp>
+                  </a:graphicData>
+                </a:graphic>
+                <wp14:sizeRelH relativeFrom="margin">
+                  <wp14:pctWidth>0</wp14:pctWidth>
+                </wp14:sizeRelH>
+                <wp14:sizeRelV relativeFrom="margin">
+                  <wp14:pctHeight>0</wp14:pctHeight>
+                </wp14:sizeRelV>
+              </wp:anchor>
+            </w:drawing>
+          </mc:Choice>
+          <mc:Fallback>
+            <w:pict>
+              <v:shapetype w14:anchorId="3B6AF59E" id="_x0000_t202" coordsize="21600,21600" o:spt="202" path="m,l,21600r21600,l21600,xe">
+                <v:stroke joinstyle="miter"/>
+                <v:path gradientshapeok="t" o:connecttype="rect"/>
+              </v:shapetype>
+              <v:shape id="Text Box 1" o:spid="_x0000_s1026" type="#_x0000_t202" style="position:absolute;left:0;text-align:left;margin-left:314.55pt;margin-top:-20.1pt;width:23.8pt;height:31.3pt;z-index:251663360;visibility:visible;mso-wrap-style:square;mso-width-percent:0;mso-height-percent:0;mso-wrap-distance-left:9pt;mso-wrap-distance-top:0;mso-wrap-distance-right:9pt;mso-wrap-distance-bottom:0;mso-position-horizontal:absolute;mso-position-horizontal-relative:text;mso-position-vertical:absolute;mso-position-vertical-relative:text;mso-width-percent:0;mso-height-percent:0;mso-width-relative:margin;mso-height-relative:margin;v-text-anchor:top" o:gfxdata="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" fillcolor="white [3201]" stroked="f" strokeweight=".5pt">
+                <v:textbox>
+                  <w:txbxContent>
+                    <w:p>
+                      <w:pPr>
+                        <w:rPr>
+                          <w:b/>
+                          <w:bCs/>
+                          <w:sz w:val="32"/>
+                          <w:szCs w:val="32"/>
+                        </w:rPr>
+                      </w:pPr>
+                      <w:r>
+                        <w:rPr>
+                          <w:b/>
+                          <w:bCs/>
+                          <w:i/>
+                          <w:iCs/>
+                          <w:sz w:val="32"/>
+                          <w:szCs w:val="32"/>
+                        </w:rPr>
+                        <w:t>A</w:t>
+                      </w:r>
+                    </w:p>
+                  </w:txbxContent>
+                </v:textbox>
+              </v:shape>
+            </w:pict>
+          </mc:Fallback>
+        </mc:AlternateContent>
+      </w:r>
+      <w:r>
+        <w:rPr>
+          <w:noProof/>
+          <w:sz w:val="22"/>
+          <w:szCs w:val="22"/>
+        </w:rPr>
+        <w:drawing>
+          <wp:anchor distT="0" distB="0" distL="114300" distR="114300" simplePos="0" relativeHeight="251661312" behindDoc="0" locked="0" layoutInCell="1" allowOverlap="1" wp14:anchorId="66C13E54" wp14:editId="3A31DA33">
+            <wp:simplePos x="0" y="0"/>
+            <wp:positionH relativeFrom="column">
+              <wp:posOffset>3996055</wp:posOffset>
+            </wp:positionH>
+            <wp:positionV relativeFrom="page">
+              <wp:posOffset>222250</wp:posOffset>
+            </wp:positionV>
+            <wp:extent cx="2868930" cy="2075180"/>
+            <wp:effectExtent l="0" t="0" r="13970" b="7620"/>
+            <wp:wrapSquare wrapText="bothSides"/>
+            <wp:docPr id="1272092330" name="Chart 1">
+              <a:extLst xmlns:a="http://schemas.openxmlformats.org/drawingml/2006/main">
+                <a:ext uri="{FF2B5EF4-FFF2-40B4-BE49-F238E27FC236}">
+                  <a16:creationId xmlns:a16="http://schemas.microsoft.com/office/drawing/2014/main" id="{A14DE6F8-1AA0-B042-BB66-BE6FF4490FA8}"/>
+                </a:ext>
+              </a:extLst>
+            </wp:docPr>
+            <wp:cNvGraphicFramePr/>
+            <a:graphic xmlns:a="http://schemas.openxmlformats.org/drawingml/2006/main">
+              <a:graphicData uri="http://schemas.openxmlformats.org/drawingml/2006/chart">
+                <c:chart xmlns:c="http://schemas.openxmlformats.org/drawingml/2006/chart" xmlns:r="http://schemas.openxmlformats.org/officeDocument/2006/relationships" r:id="rId6"/>
+              </a:graphicData>
+            </a:graphic>
+            <wp14:sizeRelH relativeFrom="page">
+              <wp14:pctWidth>0</wp14:pctWidth>
+            </wp14:sizeRelH>
+            <wp14:sizeRelV relativeFrom="page">
+              <wp14:pctHeight>0</wp14:pctHeight>
+            </wp14:sizeRelV>
+          </wp:anchor>
+        </w:drawing>
+      </w:r>
       <w:r>
         <w:rPr>
           <w:b/>
           <w:bCs/>
+          <w:sz w:val="22"/>
+          <w:szCs w:val="22"/>
           <w:u w:val="single"/>
         </w:rPr>
         <w:t>Results and Discussion</w:t>
@@ -1208,52 +1405,224 @@
     <w:p>
       <w:pPr>
         <w:jc w:val="both"/>
-      </w:pPr>
-      <w:r>
-        <w:t xml:space="preserve">After pre-processing, the optimal number of clusters were to be selected for the K-means clustering. </w:t>
+        <w:rPr>
+          <w:sz w:val="22"/>
+          <w:szCs w:val="22"/>
+        </w:rPr>
+      </w:pPr>
+      <w:r>
+        <w:rPr>
+          <w:noProof/>
+          <w:sz w:val="22"/>
+          <w:szCs w:val="22"/>
+        </w:rPr>
+        <mc:AlternateContent>
+          <mc:Choice Requires="wps">
+            <w:drawing>
+              <wp:anchor distT="0" distB="0" distL="114300" distR="114300" simplePos="0" relativeHeight="251665408" behindDoc="0" locked="0" layoutInCell="1" allowOverlap="1" wp14:anchorId="2B061C47" wp14:editId="7050C4F8">
+                <wp:simplePos x="0" y="0"/>
+                <wp:positionH relativeFrom="column">
+                  <wp:posOffset>4011626</wp:posOffset>
+                </wp:positionH>
+                <wp:positionV relativeFrom="paragraph">
+                  <wp:posOffset>1539240</wp:posOffset>
+                </wp:positionV>
+                <wp:extent cx="301625" cy="397510"/>
+                <wp:effectExtent l="0" t="0" r="3175" b="0"/>
+                <wp:wrapNone/>
+                <wp:docPr id="1836256306" name="Text Box 1"/>
+                <wp:cNvGraphicFramePr/>
+                <a:graphic xmlns:a="http://schemas.openxmlformats.org/drawingml/2006/main">
+                  <a:graphicData uri="http://schemas.microsoft.com/office/word/2010/wordprocessingShape">
+                    <wps:wsp>
+                      <wps:cNvSpPr txBox="1"/>
+                      <wps:spPr>
+                        <a:xfrm>
+                          <a:off x="0" y="0"/>
+                          <a:ext cx="301625" cy="397510"/>
+                        </a:xfrm>
+                        <a:prstGeom prst="rect">
+                          <a:avLst/>
+                        </a:prstGeom>
+                        <a:solidFill>
+                          <a:schemeClr val="lt1"/>
+                        </a:solidFill>
+                        <a:ln w="6350">
+                          <a:noFill/>
+                        </a:ln>
+                      </wps:spPr>
+                      <wps:txbx>
+                        <w:txbxContent>
+                          <w:p>
+                            <w:pPr>
+                              <w:rPr>
+                                <w:b/>
+                                <w:bCs/>
+                                <w:sz w:val="36"/>
+                                <w:szCs w:val="36"/>
+                              </w:rPr>
+                            </w:pPr>
+                            <w:r>
+                              <w:rPr>
+                                <w:b/>
+                                <w:bCs/>
+                                <w:i/>
+                                <w:iCs/>
+                                <w:sz w:val="36"/>
+                                <w:szCs w:val="36"/>
+                              </w:rPr>
+                              <w:t>B</w:t>
+                            </w:r>
+                          </w:p>
+                        </w:txbxContent>
+                      </wps:txbx>
+                      <wps:bodyPr rot="0" spcFirstLastPara="0" vertOverflow="overflow" horzOverflow="overflow" vert="horz" wrap="square" lIns="91440" tIns="45720" rIns="91440" bIns="45720" numCol="1" spcCol="0" rtlCol="0" fromWordArt="0" anchor="t" anchorCtr="0" forceAA="0" compatLnSpc="1">
+                        <a:prstTxWarp prst="textNoShape">
+                          <a:avLst/>
+                        </a:prstTxWarp>
+                        <a:noAutofit/>
+                      </wps:bodyPr>
+                    </wps:wsp>
+                  </a:graphicData>
+                </a:graphic>
+                <wp14:sizeRelH relativeFrom="margin">
+                  <wp14:pctWidth>0</wp14:pctWidth>
+                </wp14:sizeRelH>
+                <wp14:sizeRelV relativeFrom="margin">
+                  <wp14:pctHeight>0</wp14:pctHeight>
+                </wp14:sizeRelV>
+              </wp:anchor>
+            </w:drawing>
+          </mc:Choice>
+          <mc:Fallback>
+            <w:pict>
+              <v:shape w14:anchorId="2B061C47" id="_x0000_s1027" type="#_x0000_t202" style="position:absolute;left:0;text-align:left;margin-left:315.9pt;margin-top:121.2pt;width:23.75pt;height:31.3pt;z-index:251665408;visibility:visible;mso-wrap-style:square;mso-width-percent:0;mso-height-percent:0;mso-wrap-distance-left:9pt;mso-wrap-distance-top:0;mso-wrap-distance-right:9pt;mso-wrap-distance-bottom:0;mso-position-horizontal:absolute;mso-position-horizontal-relative:text;mso-position-vertical:absolute;mso-position-vertical-relative:text;mso-width-percent:0;mso-height-percent:0;mso-width-relative:margin;mso-height-relative:margin;v-text-anchor:top" o:gfxdata="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" fillcolor="white [3201]" stroked="f" strokeweight=".5pt">
+                <v:textbox>
+                  <w:txbxContent>
+                    <w:p>
+                      <w:pPr>
+                        <w:rPr>
+                          <w:b/>
+                          <w:bCs/>
+                          <w:sz w:val="36"/>
+                          <w:szCs w:val="36"/>
+                        </w:rPr>
+                      </w:pPr>
+                      <w:r>
+                        <w:rPr>
+                          <w:b/>
+                          <w:bCs/>
+                          <w:i/>
+                          <w:iCs/>
+                          <w:sz w:val="36"/>
+                          <w:szCs w:val="36"/>
+                        </w:rPr>
+                        <w:t>B</w:t>
+                      </w:r>
+                    </w:p>
+                  </w:txbxContent>
+                </v:textbox>
+              </v:shape>
+            </w:pict>
+          </mc:Fallback>
+        </mc:AlternateContent>
+      </w:r>
+      <w:r>
+        <w:rPr>
+          <w:noProof/>
+          <w:sz w:val="22"/>
+          <w:szCs w:val="22"/>
+        </w:rPr>
+        <w:drawing>
+          <wp:anchor distT="0" distB="0" distL="114300" distR="114300" simplePos="0" relativeHeight="251660288" behindDoc="0" locked="0" layoutInCell="1" allowOverlap="1" wp14:anchorId="54B70FE2" wp14:editId="6D087DEA">
+            <wp:simplePos x="0" y="0"/>
+            <wp:positionH relativeFrom="column">
+              <wp:posOffset>3996055</wp:posOffset>
+            </wp:positionH>
+            <wp:positionV relativeFrom="page">
+              <wp:posOffset>2297430</wp:posOffset>
+            </wp:positionV>
+            <wp:extent cx="2868930" cy="2075180"/>
+            <wp:effectExtent l="0" t="0" r="13970" b="7620"/>
+            <wp:wrapSquare wrapText="bothSides"/>
+            <wp:docPr id="845962978" name="Chart 2">
+              <a:extLst xmlns:a="http://schemas.openxmlformats.org/drawingml/2006/main">
+                <a:ext uri="{FF2B5EF4-FFF2-40B4-BE49-F238E27FC236}">
+                  <a16:creationId xmlns:a16="http://schemas.microsoft.com/office/drawing/2014/main" id="{43732A10-93FC-8E4E-A4B4-CDB46C410031}"/>
+                </a:ext>
+              </a:extLst>
+            </wp:docPr>
+            <wp:cNvGraphicFramePr/>
+            <a:graphic xmlns:a="http://schemas.openxmlformats.org/drawingml/2006/main">
+              <a:graphicData uri="http://schemas.openxmlformats.org/drawingml/2006/chart">
+                <c:chart xmlns:c="http://schemas.openxmlformats.org/drawingml/2006/chart" xmlns:r="http://schemas.openxmlformats.org/officeDocument/2006/relationships" r:id="rId7"/>
+              </a:graphicData>
+            </a:graphic>
+            <wp14:sizeRelH relativeFrom="page">
+              <wp14:pctWidth>0</wp14:pctWidth>
+            </wp14:sizeRelH>
+            <wp14:sizeRelV relativeFrom="page">
+              <wp14:pctHeight>0</wp14:pctHeight>
+            </wp14:sizeRelV>
+          </wp:anchor>
+        </w:drawing>
+      </w:r>
+      <w:r>
+        <w:rPr>
+          <w:sz w:val="22"/>
+          <w:szCs w:val="22"/>
+        </w:rPr>
+        <w:t>According to [</w:t>
+      </w:r>
+      <w:r>
+        <w:rPr>
+          <w:i/>
+          <w:iCs/>
+          <w:sz w:val="22"/>
+          <w:szCs w:val="22"/>
+        </w:rPr>
+        <w:t xml:space="preserve">A comparison of </w:t>
+      </w:r>
+      <w:r>
+        <w:rPr>
+          <w:sz w:val="22"/>
+          <w:szCs w:val="22"/>
+        </w:rPr>
+        <w:t xml:space="preserve">imputation methods using machine learning </w:t>
+      </w:r>
+      <w:proofErr w:type="gramStart"/>
+      <w:r>
+        <w:rPr>
+          <w:sz w:val="22"/>
+          <w:szCs w:val="22"/>
+        </w:rPr>
+        <w:t>models ]</w:t>
+      </w:r>
+      <w:proofErr w:type="gramEnd"/>
+      <w:r>
+        <w:rPr>
+          <w:sz w:val="22"/>
+          <w:szCs w:val="22"/>
+        </w:rPr>
+        <w:t xml:space="preserve"> the type of dataset is an important factor when deciding on a imputation method. They found that k-NN worked better for some datasets than others. Conversely [Comparison of Performance of Data Imputation Methods for Numeric Dataset] found that the type of dataset did not have an influence on imputation performance. They did however find that the k-NN imputation generally outperformed the mean imputation. These and other studies [ref numbers], have found that the proportion of missing data also does not influence the imputation performance. This is in contrast to what we found. This could be because…</w:t>
       </w:r>
     </w:p>
     <w:p>
       <w:pPr>
         <w:jc w:val="both"/>
+        <w:rPr>
+          <w:sz w:val="22"/>
+          <w:szCs w:val="22"/>
+        </w:rPr>
       </w:pPr>
     </w:p>
     <w:p>
       <w:pPr>
-        <w:pStyle w:val="NormalWeb"/>
-        <w:rPr>
-          <w:rFonts w:asciiTheme="minorHAnsi" w:hAnsiTheme="minorHAnsi"/>
-        </w:rPr>
-      </w:pPr>
-      <w:r>
-        <w:rPr>
-          <w:rFonts w:asciiTheme="minorHAnsi" w:hAnsiTheme="minorHAnsi"/>
-        </w:rPr>
-        <w:t>According to [</w:t>
-      </w:r>
-      <w:r>
-        <w:rPr>
-          <w:rFonts w:asciiTheme="minorHAnsi" w:hAnsiTheme="minorHAnsi"/>
-          <w:i/>
-          <w:iCs/>
-        </w:rPr>
-        <w:t xml:space="preserve">A comparison of </w:t>
-      </w:r>
-      <w:r>
-        <w:rPr>
-          <w:rFonts w:asciiTheme="minorHAnsi" w:hAnsiTheme="minorHAnsi"/>
-        </w:rPr>
-        <w:t>imputation methods using machine learning models ] the type of dataset is an important factor when deciding on a imputation method. They found that k-NN worked better for some datasets than others. Conversely [Comparison of Performance of Data Imputation Methods for Numeric Dataset] found that the type of dataset did not have an influence on imputation performance. They did however find that the k-NN imputation generally outperformed the mean imputation. These and other studies [ref numbers], have found that the proportion of missing data also does not influence the imputation performance. This is in contrast to what we found. This could be because…</w:t>
-      </w:r>
-    </w:p>
-    <w:p>
-      <w:pPr>
         <w:jc w:val="both"/>
-      </w:pPr>
-    </w:p>
-    <w:p>
-      <w:pPr>
-        <w:jc w:val="both"/>
+        <w:rPr>
+          <w:sz w:val="22"/>
+          <w:szCs w:val="22"/>
+        </w:rPr>
       </w:pPr>
     </w:p>
     <w:p>
@@ -1268,6 +1637,8 @@
         <w:rPr>
           <w:b/>
           <w:bCs/>
+          <w:sz w:val="22"/>
+          <w:szCs w:val="22"/>
           <w:u w:val="single"/>
         </w:rPr>
       </w:pPr>
@@ -1275,6 +1646,8 @@
         <w:rPr>
           <w:b/>
           <w:bCs/>
+          <w:sz w:val="22"/>
+          <w:szCs w:val="22"/>
           <w:u w:val="single"/>
         </w:rPr>
         <w:t xml:space="preserve">Flowchart Development </w:t>
@@ -1292,6 +1665,8 @@
         <w:rPr>
           <w:b/>
           <w:bCs/>
+          <w:sz w:val="22"/>
+          <w:szCs w:val="22"/>
           <w:u w:val="single"/>
         </w:rPr>
       </w:pPr>
@@ -1299,6 +1674,8 @@
         <w:rPr>
           <w:b/>
           <w:bCs/>
+          <w:sz w:val="22"/>
+          <w:szCs w:val="22"/>
           <w:u w:val="single"/>
         </w:rPr>
         <w:t xml:space="preserve">Conclusion </w:t>
@@ -1307,14 +1684,26 @@
     <w:p>
       <w:pPr>
         <w:jc w:val="both"/>
-      </w:pPr>
-      <w:r>
+        <w:rPr>
+          <w:sz w:val="22"/>
+          <w:szCs w:val="22"/>
+        </w:rPr>
+      </w:pPr>
+      <w:r>
+        <w:rPr>
+          <w:sz w:val="22"/>
+          <w:szCs w:val="22"/>
+        </w:rPr>
         <w:t xml:space="preserve">In conclusion, the analysis of the </w:t>
       </w:r>
     </w:p>
     <w:p>
       <w:pPr>
         <w:jc w:val="both"/>
+        <w:rPr>
+          <w:sz w:val="22"/>
+          <w:szCs w:val="22"/>
+        </w:rPr>
       </w:pPr>
     </w:p>
     <w:p>
@@ -1329,6 +1718,8 @@
         <w:rPr>
           <w:b/>
           <w:bCs/>
+          <w:sz w:val="22"/>
+          <w:szCs w:val="22"/>
           <w:u w:val="single"/>
         </w:rPr>
       </w:pPr>
@@ -1336,16 +1727,190 @@
         <w:rPr>
           <w:b/>
           <w:bCs/>
+          <w:sz w:val="22"/>
+          <w:szCs w:val="22"/>
           <w:u w:val="single"/>
         </w:rPr>
         <w:t>References</w:t>
       </w:r>
     </w:p>
-    <w:p/>
-    <w:p/>
+    <w:p>
+      <w:pPr>
+        <w:rPr>
+          <w:sz w:val="22"/>
+          <w:szCs w:val="22"/>
+        </w:rPr>
+      </w:pPr>
+      <w:r>
+        <w:rPr>
+          <w:noProof/>
+          <w:sz w:val="22"/>
+          <w:szCs w:val="22"/>
+        </w:rPr>
+        <mc:AlternateContent>
+          <mc:Choice Requires="wps">
+            <w:drawing>
+              <wp:anchor distT="0" distB="0" distL="114300" distR="114300" simplePos="0" relativeHeight="251659264" behindDoc="0" locked="0" layoutInCell="1" allowOverlap="1" wp14:anchorId="26658F7B" wp14:editId="3AA9C03A">
+                <wp:simplePos x="0" y="0"/>
+                <wp:positionH relativeFrom="column">
+                  <wp:posOffset>3996055</wp:posOffset>
+                </wp:positionH>
+                <wp:positionV relativeFrom="page">
+                  <wp:posOffset>4372610</wp:posOffset>
+                </wp:positionV>
+                <wp:extent cx="2868295" cy="818515"/>
+                <wp:effectExtent l="0" t="0" r="14605" b="6985"/>
+                <wp:wrapSquare wrapText="bothSides"/>
+                <wp:docPr id="1152631868" name="Text Box 1"/>
+                <wp:cNvGraphicFramePr/>
+                <a:graphic xmlns:a="http://schemas.openxmlformats.org/drawingml/2006/main">
+                  <a:graphicData uri="http://schemas.microsoft.com/office/word/2010/wordprocessingShape">
+                    <wps:wsp>
+                      <wps:cNvSpPr txBox="1"/>
+                      <wps:spPr>
+                        <a:xfrm>
+                          <a:off x="0" y="0"/>
+                          <a:ext cx="2868295" cy="818515"/>
+                        </a:xfrm>
+                        <a:prstGeom prst="rect">
+                          <a:avLst/>
+                        </a:prstGeom>
+                        <a:solidFill>
+                          <a:schemeClr val="lt1"/>
+                        </a:solidFill>
+                        <a:ln w="6350">
+                          <a:solidFill>
+                            <a:prstClr val="black"/>
+                          </a:solidFill>
+                        </a:ln>
+                      </wps:spPr>
+                      <wps:txbx>
+                        <w:txbxContent>
+                          <w:p>
+                            <w:pPr>
+                              <w:rPr>
+                                <w:sz w:val="16"/>
+                                <w:szCs w:val="16"/>
+                              </w:rPr>
+                            </w:pPr>
+                            <w:r>
+                              <w:rPr>
+                                <w:i/>
+                                <w:iCs/>
+                                <w:sz w:val="16"/>
+                                <w:szCs w:val="16"/>
+                              </w:rPr>
+                              <w:t xml:space="preserve">Figure 1A&amp;B: </w:t>
+                            </w:r>
+                            <w:r>
+                              <w:rPr>
+                                <w:sz w:val="16"/>
+                                <w:szCs w:val="16"/>
+                              </w:rPr>
+                              <w:t xml:space="preserve">Bar charts visualising the performance metrics (Accuracy and F1 scores) per level of imputation (10%, 40% and 70%) per imputation method (Control, Mean and k-NN) for the Classification Tree(A) and </w:t>
+                            </w:r>
+                            <w:r>
+                              <w:rPr>
+                                <w:i/>
+                                <w:iCs/>
+                                <w:sz w:val="16"/>
+                                <w:szCs w:val="16"/>
+                              </w:rPr>
+                              <w:t>k</w:t>
+                            </w:r>
+                            <w:r>
+                              <w:rPr>
+                                <w:sz w:val="16"/>
+                                <w:szCs w:val="16"/>
+                              </w:rPr>
+                              <w:t>-Nearest Neighbour(B) algorithms. Accuracy scores are indicated by the purple bars and the F1 scores are the blue bars.</w:t>
+                            </w:r>
+                          </w:p>
+                        </w:txbxContent>
+                      </wps:txbx>
+                      <wps:bodyPr rot="0" spcFirstLastPara="0" vertOverflow="overflow" horzOverflow="overflow" vert="horz" wrap="square" lIns="91440" tIns="45720" rIns="91440" bIns="45720" numCol="1" spcCol="0" rtlCol="0" fromWordArt="0" anchor="t" anchorCtr="0" forceAA="0" compatLnSpc="1">
+                        <a:prstTxWarp prst="textNoShape">
+                          <a:avLst/>
+                        </a:prstTxWarp>
+                        <a:noAutofit/>
+                      </wps:bodyPr>
+                    </wps:wsp>
+                  </a:graphicData>
+                </a:graphic>
+                <wp14:sizeRelH relativeFrom="margin">
+                  <wp14:pctWidth>0</wp14:pctWidth>
+                </wp14:sizeRelH>
+                <wp14:sizeRelV relativeFrom="margin">
+                  <wp14:pctHeight>0</wp14:pctHeight>
+                </wp14:sizeRelV>
+              </wp:anchor>
+            </w:drawing>
+          </mc:Choice>
+          <mc:Fallback>
+            <w:pict>
+              <v:shape w14:anchorId="26658F7B" id="_x0000_s1028" type="#_x0000_t202" style="position:absolute;margin-left:314.65pt;margin-top:344.3pt;width:225.85pt;height:64.45pt;z-index:251659264;visibility:visible;mso-wrap-style:square;mso-width-percent:0;mso-height-percent:0;mso-wrap-distance-left:9pt;mso-wrap-distance-top:0;mso-wrap-distance-right:9pt;mso-wrap-distance-bottom:0;mso-position-horizontal:absolute;mso-position-horizontal-relative:text;mso-position-vertical:absolute;mso-position-vertical-relative:page;mso-width-percent:0;mso-height-percent:0;mso-width-relative:margin;mso-height-relative:margin;v-text-anchor:top" o:gfxdata="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" fillcolor="white [3201]" strokeweight=".5pt">
+                <v:textbox>
+                  <w:txbxContent>
+                    <w:p>
+                      <w:pPr>
+                        <w:rPr>
+                          <w:sz w:val="16"/>
+                          <w:szCs w:val="16"/>
+                        </w:rPr>
+                      </w:pPr>
+                      <w:r>
+                        <w:rPr>
+                          <w:i/>
+                          <w:iCs/>
+                          <w:sz w:val="16"/>
+                          <w:szCs w:val="16"/>
+                        </w:rPr>
+                        <w:t xml:space="preserve">Figure 1A&amp;B: </w:t>
+                      </w:r>
+                      <w:r>
+                        <w:rPr>
+                          <w:sz w:val="16"/>
+                          <w:szCs w:val="16"/>
+                        </w:rPr>
+                        <w:t xml:space="preserve">Bar charts visualising the performance metrics (Accuracy and F1 scores) per level of imputation (10%, 40% and 70%) per imputation method (Control, Mean and k-NN) for the Classification Tree(A) and </w:t>
+                      </w:r>
+                      <w:r>
+                        <w:rPr>
+                          <w:i/>
+                          <w:iCs/>
+                          <w:sz w:val="16"/>
+                          <w:szCs w:val="16"/>
+                        </w:rPr>
+                        <w:t>k</w:t>
+                      </w:r>
+                      <w:r>
+                        <w:rPr>
+                          <w:sz w:val="16"/>
+                          <w:szCs w:val="16"/>
+                        </w:rPr>
+                        <w:t>-Nearest Neighbour(B) algorithms. Accuracy scores are indicated by the purple bars and the F1 scores are the blue bars.</w:t>
+                      </w:r>
+                    </w:p>
+                  </w:txbxContent>
+                </v:textbox>
+                <w10:wrap type="square" anchory="page"/>
+              </v:shape>
+            </w:pict>
+          </mc:Fallback>
+        </mc:AlternateContent>
+      </w:r>
+    </w:p>
+    <w:p>
+      <w:pPr>
+        <w:rPr>
+          <w:sz w:val="22"/>
+          <w:szCs w:val="22"/>
+        </w:rPr>
+      </w:pPr>
+    </w:p>
     <w:sectPr>
       <w:pgSz w:w="11906" w:h="16838"/>
-      <w:pgMar w:top="907" w:right="907" w:bottom="907" w:left="907" w:header="709" w:footer="709" w:gutter="0"/>
+      <w:pgMar w:top="794" w:right="794" w:bottom="816" w:left="794" w:header="709" w:footer="709" w:gutter="0"/>
       <w:cols w:space="708"/>
       <w:docGrid w:linePitch="360"/>
     </w:sectPr>
@@ -3009,6 +3574,1242 @@
 </w:styles>
 </file>
 
+<file path=word/charts/chart1.xml><?xml version="1.0" encoding="utf-8"?>
+<c:chartSpace xmlns:c="http://schemas.openxmlformats.org/drawingml/2006/chart" xmlns:a="http://schemas.openxmlformats.org/drawingml/2006/main" xmlns:r="http://schemas.openxmlformats.org/officeDocument/2006/relationships" xmlns:c16r2="http://schemas.microsoft.com/office/drawing/2015/06/chart">
+  <c:date1904 val="0"/>
+  <c:lang val="en-GB"/>
+  <c:roundedCorners val="0"/>
+  <mc:AlternateContent xmlns:mc="http://schemas.openxmlformats.org/markup-compatibility/2006">
+    <mc:Choice xmlns:c14="http://schemas.microsoft.com/office/drawing/2007/8/2/chart" Requires="c14">
+      <c14:style val="102"/>
+    </mc:Choice>
+    <mc:Fallback>
+      <c:style val="2"/>
+    </mc:Fallback>
+  </mc:AlternateContent>
+  <c:chart>
+    <c:title>
+      <c:tx>
+        <c:rich>
+          <a:bodyPr rot="0" vert="horz"/>
+          <a:lstStyle/>
+          <a:p>
+            <a:pPr>
+              <a:defRPr/>
+            </a:pPr>
+            <a:r>
+              <a:rPr lang="en-GB"/>
+              <a:t>Classification Tree: Performance</a:t>
+            </a:r>
+          </a:p>
+        </c:rich>
+      </c:tx>
+      <c:overlay val="0"/>
+      <c:spPr>
+        <a:noFill/>
+        <a:ln>
+          <a:noFill/>
+        </a:ln>
+        <a:effectLst/>
+      </c:spPr>
+    </c:title>
+    <c:autoTitleDeleted val="0"/>
+    <c:plotArea>
+      <c:layout/>
+      <c:barChart>
+        <c:barDir val="col"/>
+        <c:grouping val="clustered"/>
+        <c:varyColors val="0"/>
+        <c:ser>
+          <c:idx val="3"/>
+          <c:order val="0"/>
+          <c:tx>
+            <c:strRef>
+              <c:f>'NewResults_End)'!$B$3</c:f>
+              <c:strCache>
+                <c:ptCount val="1"/>
+                <c:pt idx="0">
+                  <c:v>Control(Accuracy)</c:v>
+                </c:pt>
+              </c:strCache>
+            </c:strRef>
+          </c:tx>
+          <c:spPr>
+            <a:solidFill>
+              <a:schemeClr val="accent5">
+                <a:lumMod val="50000"/>
+              </a:schemeClr>
+            </a:solidFill>
+          </c:spPr>
+          <c:invertIfNegative val="0"/>
+          <c:cat>
+            <c:numRef>
+              <c:f>'NewResults_End)'!$A$4:$A$6</c:f>
+              <c:numCache>
+                <c:formatCode>0%</c:formatCode>
+                <c:ptCount val="3"/>
+                <c:pt idx="0">
+                  <c:v>0.1</c:v>
+                </c:pt>
+                <c:pt idx="1">
+                  <c:v>0.4</c:v>
+                </c:pt>
+                <c:pt idx="2">
+                  <c:v>0.7</c:v>
+                </c:pt>
+              </c:numCache>
+            </c:numRef>
+          </c:cat>
+          <c:val>
+            <c:numRef>
+              <c:f>'NewResults_End)'!$B$4:$B$6</c:f>
+              <c:numCache>
+                <c:formatCode>General</c:formatCode>
+                <c:ptCount val="3"/>
+                <c:pt idx="0">
+                  <c:v>0.81113727095915655</c:v>
+                </c:pt>
+                <c:pt idx="1">
+                  <c:v>0.81113727095915655</c:v>
+                </c:pt>
+                <c:pt idx="2">
+                  <c:v>0.81113727095915655</c:v>
+                </c:pt>
+              </c:numCache>
+            </c:numRef>
+          </c:val>
+          <c:extLst>
+            <c:ext xmlns:c16="http://schemas.microsoft.com/office/drawing/2014/chart" uri="{C3380CC4-5D6E-409C-BE32-E72D297353CC}">
+              <c16:uniqueId val="{00000000-F4B8-2948-9ECD-481846E47249}"/>
+            </c:ext>
+          </c:extLst>
+        </c:ser>
+        <c:ser>
+          <c:idx val="4"/>
+          <c:order val="1"/>
+          <c:tx>
+            <c:strRef>
+              <c:f>'NewResults_End)'!$C$3</c:f>
+              <c:strCache>
+                <c:ptCount val="1"/>
+                <c:pt idx="0">
+                  <c:v>Mean(Accuracy)</c:v>
+                </c:pt>
+              </c:strCache>
+            </c:strRef>
+          </c:tx>
+          <c:spPr>
+            <a:solidFill>
+              <a:schemeClr val="accent5">
+                <a:lumMod val="75000"/>
+              </a:schemeClr>
+            </a:solidFill>
+          </c:spPr>
+          <c:invertIfNegative val="0"/>
+          <c:cat>
+            <c:numRef>
+              <c:f>'NewResults_End)'!$A$4:$A$6</c:f>
+              <c:numCache>
+                <c:formatCode>0%</c:formatCode>
+                <c:ptCount val="3"/>
+                <c:pt idx="0">
+                  <c:v>0.1</c:v>
+                </c:pt>
+                <c:pt idx="1">
+                  <c:v>0.4</c:v>
+                </c:pt>
+                <c:pt idx="2">
+                  <c:v>0.7</c:v>
+                </c:pt>
+              </c:numCache>
+            </c:numRef>
+          </c:cat>
+          <c:val>
+            <c:numRef>
+              <c:f>'NewResults_End)'!$C$4:$C$6</c:f>
+              <c:numCache>
+                <c:formatCode>General</c:formatCode>
+                <c:ptCount val="3"/>
+                <c:pt idx="0">
+                  <c:v>0.8123656464325929</c:v>
+                </c:pt>
+                <c:pt idx="1">
+                  <c:v>0.78104207185996521</c:v>
+                </c:pt>
+                <c:pt idx="2">
+                  <c:v>0.76292353362677856</c:v>
+                </c:pt>
+              </c:numCache>
+            </c:numRef>
+          </c:val>
+          <c:extLst>
+            <c:ext xmlns:c16="http://schemas.microsoft.com/office/drawing/2014/chart" uri="{C3380CC4-5D6E-409C-BE32-E72D297353CC}">
+              <c16:uniqueId val="{00000001-F4B8-2948-9ECD-481846E47249}"/>
+            </c:ext>
+          </c:extLst>
+        </c:ser>
+        <c:ser>
+          <c:idx val="5"/>
+          <c:order val="2"/>
+          <c:tx>
+            <c:strRef>
+              <c:f>'NewResults_End)'!$D$3</c:f>
+              <c:strCache>
+                <c:ptCount val="1"/>
+                <c:pt idx="0">
+                  <c:v>k-NN(Accuracy)</c:v>
+                </c:pt>
+              </c:strCache>
+            </c:strRef>
+          </c:tx>
+          <c:spPr>
+            <a:solidFill>
+              <a:schemeClr val="accent5">
+                <a:lumMod val="60000"/>
+                <a:lumOff val="40000"/>
+              </a:schemeClr>
+            </a:solidFill>
+          </c:spPr>
+          <c:invertIfNegative val="0"/>
+          <c:cat>
+            <c:numRef>
+              <c:f>'NewResults_End)'!$A$4:$A$6</c:f>
+              <c:numCache>
+                <c:formatCode>0%</c:formatCode>
+                <c:ptCount val="3"/>
+                <c:pt idx="0">
+                  <c:v>0.1</c:v>
+                </c:pt>
+                <c:pt idx="1">
+                  <c:v>0.4</c:v>
+                </c:pt>
+                <c:pt idx="2">
+                  <c:v>0.7</c:v>
+                </c:pt>
+              </c:numCache>
+            </c:numRef>
+          </c:cat>
+          <c:val>
+            <c:numRef>
+              <c:f>'NewResults_End)'!$D$4:$D$6</c:f>
+              <c:numCache>
+                <c:formatCode>General</c:formatCode>
+                <c:ptCount val="3"/>
+                <c:pt idx="0">
+                  <c:v>0.80663300000000004</c:v>
+                </c:pt>
+                <c:pt idx="1">
+                  <c:v>0.56658799999999998</c:v>
+                </c:pt>
+                <c:pt idx="2">
+                  <c:v>0.26164399999999999</c:v>
+                </c:pt>
+              </c:numCache>
+            </c:numRef>
+          </c:val>
+          <c:extLst>
+            <c:ext xmlns:c16="http://schemas.microsoft.com/office/drawing/2014/chart" uri="{C3380CC4-5D6E-409C-BE32-E72D297353CC}">
+              <c16:uniqueId val="{00000002-F4B8-2948-9ECD-481846E47249}"/>
+            </c:ext>
+          </c:extLst>
+        </c:ser>
+        <c:ser>
+          <c:idx val="0"/>
+          <c:order val="3"/>
+          <c:tx>
+            <c:strRef>
+              <c:f>'NewResults_End)'!$N$3</c:f>
+              <c:strCache>
+                <c:ptCount val="1"/>
+                <c:pt idx="0">
+                  <c:v>Control(F1)</c:v>
+                </c:pt>
+              </c:strCache>
+            </c:strRef>
+          </c:tx>
+          <c:spPr>
+            <a:solidFill>
+              <a:schemeClr val="accent1">
+                <a:lumMod val="75000"/>
+              </a:schemeClr>
+            </a:solidFill>
+            <a:ln>
+              <a:noFill/>
+            </a:ln>
+            <a:effectLst/>
+          </c:spPr>
+          <c:invertIfNegative val="0"/>
+          <c:cat>
+            <c:numRef>
+              <c:f>'NewResults_End)'!$A$4:$A$6</c:f>
+              <c:numCache>
+                <c:formatCode>0%</c:formatCode>
+                <c:ptCount val="3"/>
+                <c:pt idx="0">
+                  <c:v>0.1</c:v>
+                </c:pt>
+                <c:pt idx="1">
+                  <c:v>0.4</c:v>
+                </c:pt>
+                <c:pt idx="2">
+                  <c:v>0.7</c:v>
+                </c:pt>
+              </c:numCache>
+            </c:numRef>
+          </c:cat>
+          <c:val>
+            <c:numRef>
+              <c:f>'NewResults_End)'!$N$4:$N$6</c:f>
+              <c:numCache>
+                <c:formatCode>General</c:formatCode>
+                <c:ptCount val="3"/>
+                <c:pt idx="0">
+                  <c:v>0.78879480622315157</c:v>
+                </c:pt>
+                <c:pt idx="1">
+                  <c:v>0.78879480622315157</c:v>
+                </c:pt>
+                <c:pt idx="2">
+                  <c:v>0.78879480622315157</c:v>
+                </c:pt>
+              </c:numCache>
+            </c:numRef>
+          </c:val>
+          <c:extLst>
+            <c:ext xmlns:c16="http://schemas.microsoft.com/office/drawing/2014/chart" uri="{C3380CC4-5D6E-409C-BE32-E72D297353CC}">
+              <c16:uniqueId val="{00000003-F4B8-2948-9ECD-481846E47249}"/>
+            </c:ext>
+          </c:extLst>
+        </c:ser>
+        <c:ser>
+          <c:idx val="1"/>
+          <c:order val="4"/>
+          <c:tx>
+            <c:strRef>
+              <c:f>'NewResults_End)'!$O$3</c:f>
+              <c:strCache>
+                <c:ptCount val="1"/>
+                <c:pt idx="0">
+                  <c:v>Mean(F1)</c:v>
+                </c:pt>
+              </c:strCache>
+            </c:strRef>
+          </c:tx>
+          <c:spPr>
+            <a:solidFill>
+              <a:schemeClr val="tx2">
+                <a:lumMod val="60000"/>
+                <a:lumOff val="40000"/>
+              </a:schemeClr>
+            </a:solidFill>
+            <a:ln>
+              <a:noFill/>
+            </a:ln>
+            <a:effectLst/>
+          </c:spPr>
+          <c:invertIfNegative val="0"/>
+          <c:cat>
+            <c:numRef>
+              <c:f>'NewResults_End)'!$A$4:$A$6</c:f>
+              <c:numCache>
+                <c:formatCode>0%</c:formatCode>
+                <c:ptCount val="3"/>
+                <c:pt idx="0">
+                  <c:v>0.1</c:v>
+                </c:pt>
+                <c:pt idx="1">
+                  <c:v>0.4</c:v>
+                </c:pt>
+                <c:pt idx="2">
+                  <c:v>0.7</c:v>
+                </c:pt>
+              </c:numCache>
+            </c:numRef>
+          </c:cat>
+          <c:val>
+            <c:numRef>
+              <c:f>'NewResults_End)'!$O$4:$O$6</c:f>
+              <c:numCache>
+                <c:formatCode>General</c:formatCode>
+                <c:ptCount val="3"/>
+                <c:pt idx="0">
+                  <c:v>0.78560311502942748</c:v>
+                </c:pt>
+                <c:pt idx="1">
+                  <c:v>0.71767430595285797</c:v>
+                </c:pt>
+                <c:pt idx="2">
+                  <c:v>0.661535050357556</c:v>
+                </c:pt>
+              </c:numCache>
+            </c:numRef>
+          </c:val>
+          <c:extLst>
+            <c:ext xmlns:c16="http://schemas.microsoft.com/office/drawing/2014/chart" uri="{C3380CC4-5D6E-409C-BE32-E72D297353CC}">
+              <c16:uniqueId val="{00000004-F4B8-2948-9ECD-481846E47249}"/>
+            </c:ext>
+          </c:extLst>
+        </c:ser>
+        <c:ser>
+          <c:idx val="2"/>
+          <c:order val="5"/>
+          <c:tx>
+            <c:strRef>
+              <c:f>'NewResults_End)'!$P$3</c:f>
+              <c:strCache>
+                <c:ptCount val="1"/>
+                <c:pt idx="0">
+                  <c:v>k-NN(F1)</c:v>
+                </c:pt>
+              </c:strCache>
+            </c:strRef>
+          </c:tx>
+          <c:spPr>
+            <a:solidFill>
+              <a:schemeClr val="accent1">
+                <a:lumMod val="40000"/>
+                <a:lumOff val="60000"/>
+              </a:schemeClr>
+            </a:solidFill>
+            <a:ln>
+              <a:noFill/>
+            </a:ln>
+            <a:effectLst/>
+          </c:spPr>
+          <c:invertIfNegative val="0"/>
+          <c:cat>
+            <c:numRef>
+              <c:f>'NewResults_End)'!$A$4:$A$6</c:f>
+              <c:numCache>
+                <c:formatCode>0%</c:formatCode>
+                <c:ptCount val="3"/>
+                <c:pt idx="0">
+                  <c:v>0.1</c:v>
+                </c:pt>
+                <c:pt idx="1">
+                  <c:v>0.4</c:v>
+                </c:pt>
+                <c:pt idx="2">
+                  <c:v>0.7</c:v>
+                </c:pt>
+              </c:numCache>
+            </c:numRef>
+          </c:cat>
+          <c:val>
+            <c:numRef>
+              <c:f>'NewResults_End)'!$P$4:$P$6</c:f>
+              <c:numCache>
+                <c:formatCode>General</c:formatCode>
+                <c:ptCount val="3"/>
+                <c:pt idx="0">
+                  <c:v>0.79250100000000001</c:v>
+                </c:pt>
+                <c:pt idx="1">
+                  <c:v>0.59484599999999999</c:v>
+                </c:pt>
+                <c:pt idx="2">
+                  <c:v>0.14568900000000001</c:v>
+                </c:pt>
+              </c:numCache>
+            </c:numRef>
+          </c:val>
+          <c:extLst>
+            <c:ext xmlns:c16="http://schemas.microsoft.com/office/drawing/2014/chart" uri="{C3380CC4-5D6E-409C-BE32-E72D297353CC}">
+              <c16:uniqueId val="{00000005-F4B8-2948-9ECD-481846E47249}"/>
+            </c:ext>
+          </c:extLst>
+        </c:ser>
+        <c:dLbls>
+          <c:showLegendKey val="0"/>
+          <c:showVal val="0"/>
+          <c:showCatName val="0"/>
+          <c:showSerName val="0"/>
+          <c:showPercent val="0"/>
+          <c:showBubbleSize val="0"/>
+        </c:dLbls>
+        <c:gapWidth val="150"/>
+        <c:axId val="397713664"/>
+        <c:axId val="397715392"/>
+      </c:barChart>
+      <c:catAx>
+        <c:axId val="397713664"/>
+        <c:scaling>
+          <c:orientation val="minMax"/>
+        </c:scaling>
+        <c:delete val="0"/>
+        <c:axPos val="b"/>
+        <c:title>
+          <c:tx>
+            <c:rich>
+              <a:bodyPr rot="0" vert="horz"/>
+              <a:lstStyle/>
+              <a:p>
+                <a:pPr>
+                  <a:defRPr/>
+                </a:pPr>
+                <a:r>
+                  <a:rPr lang="en-GB"/>
+                  <a:t>Proportion of Missing Values Imputed</a:t>
+                </a:r>
+              </a:p>
+            </c:rich>
+          </c:tx>
+          <c:overlay val="0"/>
+          <c:spPr>
+            <a:noFill/>
+            <a:ln>
+              <a:noFill/>
+            </a:ln>
+            <a:effectLst/>
+          </c:spPr>
+        </c:title>
+        <c:numFmt formatCode="0%" sourceLinked="1"/>
+        <c:majorTickMark val="none"/>
+        <c:minorTickMark val="none"/>
+        <c:tickLblPos val="nextTo"/>
+        <c:spPr>
+          <a:noFill/>
+          <a:ln w="9525" cap="flat" cmpd="sng" algn="ctr">
+            <a:solidFill>
+              <a:schemeClr val="tx1">
+                <a:lumMod val="15000"/>
+                <a:lumOff val="85000"/>
+              </a:schemeClr>
+            </a:solidFill>
+            <a:round/>
+          </a:ln>
+          <a:effectLst/>
+        </c:spPr>
+        <c:txPr>
+          <a:bodyPr rot="-60000000" vert="horz"/>
+          <a:lstStyle/>
+          <a:p>
+            <a:pPr>
+              <a:defRPr/>
+            </a:pPr>
+            <a:endParaRPr lang="en-US"/>
+          </a:p>
+        </c:txPr>
+        <c:crossAx val="397715392"/>
+        <c:crosses val="autoZero"/>
+        <c:auto val="1"/>
+        <c:lblAlgn val="ctr"/>
+        <c:lblOffset val="100"/>
+        <c:noMultiLvlLbl val="0"/>
+      </c:catAx>
+      <c:valAx>
+        <c:axId val="397715392"/>
+        <c:scaling>
+          <c:orientation val="minMax"/>
+        </c:scaling>
+        <c:delete val="0"/>
+        <c:axPos val="l"/>
+        <c:majorGridlines>
+          <c:spPr>
+            <a:ln w="9525" cap="flat" cmpd="sng" algn="ctr">
+              <a:solidFill>
+                <a:schemeClr val="tx1">
+                  <a:lumMod val="15000"/>
+                  <a:lumOff val="85000"/>
+                </a:schemeClr>
+              </a:solidFill>
+              <a:round/>
+            </a:ln>
+            <a:effectLst/>
+          </c:spPr>
+        </c:majorGridlines>
+        <c:title>
+          <c:tx>
+            <c:rich>
+              <a:bodyPr rot="-5400000" vert="horz"/>
+              <a:lstStyle/>
+              <a:p>
+                <a:pPr>
+                  <a:defRPr/>
+                </a:pPr>
+                <a:r>
+                  <a:rPr lang="en-GB"/>
+                  <a:t>Performance metric score</a:t>
+                </a:r>
+              </a:p>
+            </c:rich>
+          </c:tx>
+          <c:overlay val="0"/>
+          <c:spPr>
+            <a:noFill/>
+            <a:ln>
+              <a:noFill/>
+            </a:ln>
+            <a:effectLst/>
+          </c:spPr>
+        </c:title>
+        <c:numFmt formatCode="General" sourceLinked="1"/>
+        <c:majorTickMark val="none"/>
+        <c:minorTickMark val="none"/>
+        <c:tickLblPos val="nextTo"/>
+        <c:spPr>
+          <a:noFill/>
+          <a:ln>
+            <a:noFill/>
+          </a:ln>
+          <a:effectLst/>
+        </c:spPr>
+        <c:txPr>
+          <a:bodyPr rot="-60000000" vert="horz"/>
+          <a:lstStyle/>
+          <a:p>
+            <a:pPr>
+              <a:defRPr/>
+            </a:pPr>
+            <a:endParaRPr lang="en-US"/>
+          </a:p>
+        </c:txPr>
+        <c:crossAx val="397713664"/>
+        <c:crosses val="autoZero"/>
+        <c:crossBetween val="between"/>
+      </c:valAx>
+    </c:plotArea>
+    <c:plotVisOnly val="1"/>
+    <c:dispBlanksAs val="gap"/>
+    <c:showDLblsOverMax val="0"/>
+    <c:extLst/>
+  </c:chart>
+  <c:txPr>
+    <a:bodyPr/>
+    <a:lstStyle/>
+    <a:p>
+      <a:pPr>
+        <a:defRPr sz="800">
+          <a:latin typeface="+mn-lt"/>
+        </a:defRPr>
+      </a:pPr>
+      <a:endParaRPr lang="en-US"/>
+    </a:p>
+  </c:txPr>
+  <c:externalData r:id="rId1">
+    <c:autoUpdate val="0"/>
+  </c:externalData>
+</c:chartSpace>
+</file>
+
+<file path=word/charts/chart2.xml><?xml version="1.0" encoding="utf-8"?>
+<c:chartSpace xmlns:c="http://schemas.openxmlformats.org/drawingml/2006/chart" xmlns:a="http://schemas.openxmlformats.org/drawingml/2006/main" xmlns:r="http://schemas.openxmlformats.org/officeDocument/2006/relationships" xmlns:c16r2="http://schemas.microsoft.com/office/drawing/2015/06/chart">
+  <c:date1904 val="0"/>
+  <c:lang val="en-GB"/>
+  <c:roundedCorners val="0"/>
+  <mc:AlternateContent xmlns:mc="http://schemas.openxmlformats.org/markup-compatibility/2006">
+    <mc:Choice xmlns:c14="http://schemas.microsoft.com/office/drawing/2007/8/2/chart" Requires="c14">
+      <c14:style val="102"/>
+    </mc:Choice>
+    <mc:Fallback>
+      <c:style val="2"/>
+    </mc:Fallback>
+  </mc:AlternateContent>
+  <c:chart>
+    <c:title>
+      <c:tx>
+        <c:rich>
+          <a:bodyPr rot="0" vert="horz"/>
+          <a:lstStyle/>
+          <a:p>
+            <a:pPr>
+              <a:defRPr/>
+            </a:pPr>
+            <a:r>
+              <a:rPr lang="en-GB"/>
+              <a:t>k-Nerest Neighbour Performance</a:t>
+            </a:r>
+          </a:p>
+        </c:rich>
+      </c:tx>
+      <c:overlay val="0"/>
+      <c:spPr>
+        <a:noFill/>
+        <a:ln>
+          <a:noFill/>
+        </a:ln>
+        <a:effectLst/>
+      </c:spPr>
+    </c:title>
+    <c:autoTitleDeleted val="0"/>
+    <c:plotArea>
+      <c:layout/>
+      <c:barChart>
+        <c:barDir val="col"/>
+        <c:grouping val="clustered"/>
+        <c:varyColors val="0"/>
+        <c:ser>
+          <c:idx val="3"/>
+          <c:order val="0"/>
+          <c:tx>
+            <c:strRef>
+              <c:f>'NewResults_End)'!$B$3</c:f>
+              <c:strCache>
+                <c:ptCount val="1"/>
+                <c:pt idx="0">
+                  <c:v>Control(Accuracy)</c:v>
+                </c:pt>
+              </c:strCache>
+            </c:strRef>
+          </c:tx>
+          <c:spPr>
+            <a:solidFill>
+              <a:schemeClr val="accent5">
+                <a:lumMod val="50000"/>
+              </a:schemeClr>
+            </a:solidFill>
+          </c:spPr>
+          <c:invertIfNegative val="0"/>
+          <c:cat>
+            <c:numRef>
+              <c:f>'NewResults_End)'!$A$27:$A$29</c:f>
+              <c:numCache>
+                <c:formatCode>0%</c:formatCode>
+                <c:ptCount val="3"/>
+                <c:pt idx="0">
+                  <c:v>0.1</c:v>
+                </c:pt>
+                <c:pt idx="1">
+                  <c:v>0.4</c:v>
+                </c:pt>
+                <c:pt idx="2">
+                  <c:v>0.7</c:v>
+                </c:pt>
+              </c:numCache>
+            </c:numRef>
+          </c:cat>
+          <c:val>
+            <c:numRef>
+              <c:f>'NewResults_End)'!$B$27:$B$29</c:f>
+              <c:numCache>
+                <c:formatCode>General</c:formatCode>
+                <c:ptCount val="3"/>
+                <c:pt idx="0">
+                  <c:v>0.80745214453884695</c:v>
+                </c:pt>
+                <c:pt idx="1">
+                  <c:v>0.80745214453884695</c:v>
+                </c:pt>
+                <c:pt idx="2">
+                  <c:v>0.80745214453884695</c:v>
+                </c:pt>
+              </c:numCache>
+            </c:numRef>
+          </c:val>
+          <c:extLst>
+            <c:ext xmlns:c16="http://schemas.microsoft.com/office/drawing/2014/chart" uri="{C3380CC4-5D6E-409C-BE32-E72D297353CC}">
+              <c16:uniqueId val="{00000000-BB29-CE44-850E-4FF7E557AE4F}"/>
+            </c:ext>
+          </c:extLst>
+        </c:ser>
+        <c:ser>
+          <c:idx val="4"/>
+          <c:order val="1"/>
+          <c:tx>
+            <c:strRef>
+              <c:f>'NewResults_End)'!$C$3</c:f>
+              <c:strCache>
+                <c:ptCount val="1"/>
+                <c:pt idx="0">
+                  <c:v>Mean(Accuracy)</c:v>
+                </c:pt>
+              </c:strCache>
+            </c:strRef>
+          </c:tx>
+          <c:spPr>
+            <a:solidFill>
+              <a:schemeClr val="accent5">
+                <a:lumMod val="75000"/>
+              </a:schemeClr>
+            </a:solidFill>
+          </c:spPr>
+          <c:invertIfNegative val="0"/>
+          <c:cat>
+            <c:numRef>
+              <c:f>'NewResults_End)'!$A$27:$A$29</c:f>
+              <c:numCache>
+                <c:formatCode>0%</c:formatCode>
+                <c:ptCount val="3"/>
+                <c:pt idx="0">
+                  <c:v>0.1</c:v>
+                </c:pt>
+                <c:pt idx="1">
+                  <c:v>0.4</c:v>
+                </c:pt>
+                <c:pt idx="2">
+                  <c:v>0.7</c:v>
+                </c:pt>
+              </c:numCache>
+            </c:numRef>
+          </c:cat>
+          <c:val>
+            <c:numRef>
+              <c:f>'NewResults_End)'!$C$27:$C$29</c:f>
+              <c:numCache>
+                <c:formatCode>General</c:formatCode>
+                <c:ptCount val="3"/>
+                <c:pt idx="0">
+                  <c:v>0.78513665677141975</c:v>
+                </c:pt>
+                <c:pt idx="1">
+                  <c:v>0.77459310062442421</c:v>
+                </c:pt>
+                <c:pt idx="2">
+                  <c:v>0.74961613266455118</c:v>
+                </c:pt>
+              </c:numCache>
+            </c:numRef>
+          </c:val>
+          <c:extLst>
+            <c:ext xmlns:c16="http://schemas.microsoft.com/office/drawing/2014/chart" uri="{C3380CC4-5D6E-409C-BE32-E72D297353CC}">
+              <c16:uniqueId val="{00000001-BB29-CE44-850E-4FF7E557AE4F}"/>
+            </c:ext>
+          </c:extLst>
+        </c:ser>
+        <c:ser>
+          <c:idx val="5"/>
+          <c:order val="2"/>
+          <c:tx>
+            <c:strRef>
+              <c:f>'NewResults_End)'!$D$3</c:f>
+              <c:strCache>
+                <c:ptCount val="1"/>
+                <c:pt idx="0">
+                  <c:v>k-NN(Accuracy)</c:v>
+                </c:pt>
+              </c:strCache>
+            </c:strRef>
+          </c:tx>
+          <c:spPr>
+            <a:solidFill>
+              <a:schemeClr val="accent5">
+                <a:lumMod val="60000"/>
+                <a:lumOff val="40000"/>
+              </a:schemeClr>
+            </a:solidFill>
+          </c:spPr>
+          <c:invertIfNegative val="0"/>
+          <c:cat>
+            <c:numRef>
+              <c:f>'NewResults_End)'!$A$27:$A$29</c:f>
+              <c:numCache>
+                <c:formatCode>0%</c:formatCode>
+                <c:ptCount val="3"/>
+                <c:pt idx="0">
+                  <c:v>0.1</c:v>
+                </c:pt>
+                <c:pt idx="1">
+                  <c:v>0.4</c:v>
+                </c:pt>
+                <c:pt idx="2">
+                  <c:v>0.7</c:v>
+                </c:pt>
+              </c:numCache>
+            </c:numRef>
+          </c:cat>
+          <c:val>
+            <c:numRef>
+              <c:f>'NewResults_End)'!$D$27:$D$29</c:f>
+              <c:numCache>
+                <c:formatCode>General</c:formatCode>
+                <c:ptCount val="3"/>
+                <c:pt idx="0">
+                  <c:v>0.78431799999999996</c:v>
+                </c:pt>
+                <c:pt idx="1">
+                  <c:v>0.61203799999999997</c:v>
+                </c:pt>
+                <c:pt idx="2">
+                  <c:v>0.31958199999999998</c:v>
+                </c:pt>
+              </c:numCache>
+            </c:numRef>
+          </c:val>
+          <c:extLst>
+            <c:ext xmlns:c16="http://schemas.microsoft.com/office/drawing/2014/chart" uri="{C3380CC4-5D6E-409C-BE32-E72D297353CC}">
+              <c16:uniqueId val="{00000002-BB29-CE44-850E-4FF7E557AE4F}"/>
+            </c:ext>
+          </c:extLst>
+        </c:ser>
+        <c:ser>
+          <c:idx val="0"/>
+          <c:order val="3"/>
+          <c:tx>
+            <c:strRef>
+              <c:f>'NewResults_End)'!$N$3</c:f>
+              <c:strCache>
+                <c:ptCount val="1"/>
+                <c:pt idx="0">
+                  <c:v>Control(F1)</c:v>
+                </c:pt>
+              </c:strCache>
+            </c:strRef>
+          </c:tx>
+          <c:spPr>
+            <a:solidFill>
+              <a:schemeClr val="accent1">
+                <a:lumMod val="75000"/>
+              </a:schemeClr>
+            </a:solidFill>
+            <a:ln>
+              <a:noFill/>
+            </a:ln>
+            <a:effectLst/>
+          </c:spPr>
+          <c:invertIfNegative val="0"/>
+          <c:cat>
+            <c:numRef>
+              <c:f>'NewResults_End)'!$A$27:$A$29</c:f>
+              <c:numCache>
+                <c:formatCode>0%</c:formatCode>
+                <c:ptCount val="3"/>
+                <c:pt idx="0">
+                  <c:v>0.1</c:v>
+                </c:pt>
+                <c:pt idx="1">
+                  <c:v>0.4</c:v>
+                </c:pt>
+                <c:pt idx="2">
+                  <c:v>0.7</c:v>
+                </c:pt>
+              </c:numCache>
+            </c:numRef>
+          </c:cat>
+          <c:val>
+            <c:numRef>
+              <c:f>'NewResults_End)'!$N$27:$N$29</c:f>
+              <c:numCache>
+                <c:formatCode>General</c:formatCode>
+                <c:ptCount val="3"/>
+                <c:pt idx="0">
+                  <c:v>0.80039686949754418</c:v>
+                </c:pt>
+                <c:pt idx="1">
+                  <c:v>0.80039686949754418</c:v>
+                </c:pt>
+                <c:pt idx="2">
+                  <c:v>0.80039686949754418</c:v>
+                </c:pt>
+              </c:numCache>
+            </c:numRef>
+          </c:val>
+          <c:extLst>
+            <c:ext xmlns:c16="http://schemas.microsoft.com/office/drawing/2014/chart" uri="{C3380CC4-5D6E-409C-BE32-E72D297353CC}">
+              <c16:uniqueId val="{00000003-BB29-CE44-850E-4FF7E557AE4F}"/>
+            </c:ext>
+          </c:extLst>
+        </c:ser>
+        <c:ser>
+          <c:idx val="1"/>
+          <c:order val="4"/>
+          <c:tx>
+            <c:strRef>
+              <c:f>'NewResults_End)'!$O$3</c:f>
+              <c:strCache>
+                <c:ptCount val="1"/>
+                <c:pt idx="0">
+                  <c:v>Mean(F1)</c:v>
+                </c:pt>
+              </c:strCache>
+            </c:strRef>
+          </c:tx>
+          <c:spPr>
+            <a:solidFill>
+              <a:schemeClr val="tx2">
+                <a:lumMod val="60000"/>
+                <a:lumOff val="40000"/>
+              </a:schemeClr>
+            </a:solidFill>
+            <a:ln>
+              <a:noFill/>
+            </a:ln>
+            <a:effectLst/>
+          </c:spPr>
+          <c:invertIfNegative val="0"/>
+          <c:cat>
+            <c:numRef>
+              <c:f>'NewResults_End)'!$A$27:$A$29</c:f>
+              <c:numCache>
+                <c:formatCode>0%</c:formatCode>
+                <c:ptCount val="3"/>
+                <c:pt idx="0">
+                  <c:v>0.1</c:v>
+                </c:pt>
+                <c:pt idx="1">
+                  <c:v>0.4</c:v>
+                </c:pt>
+                <c:pt idx="2">
+                  <c:v>0.7</c:v>
+                </c:pt>
+              </c:numCache>
+            </c:numRef>
+          </c:cat>
+          <c:val>
+            <c:numRef>
+              <c:f>'NewResults_End)'!$O$27:$O$29</c:f>
+              <c:numCache>
+                <c:formatCode>General</c:formatCode>
+                <c:ptCount val="3"/>
+                <c:pt idx="0">
+                  <c:v>0.77208995728365548</c:v>
+                </c:pt>
+                <c:pt idx="1">
+                  <c:v>0.74705270822564263</c:v>
+                </c:pt>
+                <c:pt idx="2">
+                  <c:v>0.71571575033308343</c:v>
+                </c:pt>
+              </c:numCache>
+            </c:numRef>
+          </c:val>
+          <c:extLst>
+            <c:ext xmlns:c16="http://schemas.microsoft.com/office/drawing/2014/chart" uri="{C3380CC4-5D6E-409C-BE32-E72D297353CC}">
+              <c16:uniqueId val="{00000004-BB29-CE44-850E-4FF7E557AE4F}"/>
+            </c:ext>
+          </c:extLst>
+        </c:ser>
+        <c:ser>
+          <c:idx val="2"/>
+          <c:order val="5"/>
+          <c:tx>
+            <c:strRef>
+              <c:f>'NewResults_End)'!$P$3</c:f>
+              <c:strCache>
+                <c:ptCount val="1"/>
+                <c:pt idx="0">
+                  <c:v>k-NN(F1)</c:v>
+                </c:pt>
+              </c:strCache>
+            </c:strRef>
+          </c:tx>
+          <c:spPr>
+            <a:solidFill>
+              <a:schemeClr val="accent1">
+                <a:lumMod val="40000"/>
+                <a:lumOff val="60000"/>
+              </a:schemeClr>
+            </a:solidFill>
+            <a:ln>
+              <a:noFill/>
+            </a:ln>
+            <a:effectLst/>
+          </c:spPr>
+          <c:invertIfNegative val="0"/>
+          <c:cat>
+            <c:numRef>
+              <c:f>'NewResults_End)'!$A$27:$A$29</c:f>
+              <c:numCache>
+                <c:formatCode>0%</c:formatCode>
+                <c:ptCount val="3"/>
+                <c:pt idx="0">
+                  <c:v>0.1</c:v>
+                </c:pt>
+                <c:pt idx="1">
+                  <c:v>0.4</c:v>
+                </c:pt>
+                <c:pt idx="2">
+                  <c:v>0.7</c:v>
+                </c:pt>
+              </c:numCache>
+            </c:numRef>
+          </c:cat>
+          <c:val>
+            <c:numRef>
+              <c:f>'NewResults_End)'!$P$27:$P$29</c:f>
+              <c:numCache>
+                <c:formatCode>General</c:formatCode>
+                <c:ptCount val="3"/>
+                <c:pt idx="0">
+                  <c:v>0.78365399999999996</c:v>
+                </c:pt>
+                <c:pt idx="1">
+                  <c:v>0.64047299999999996</c:v>
+                </c:pt>
+                <c:pt idx="2">
+                  <c:v>0.26821</c:v>
+                </c:pt>
+              </c:numCache>
+            </c:numRef>
+          </c:val>
+          <c:extLst>
+            <c:ext xmlns:c16="http://schemas.microsoft.com/office/drawing/2014/chart" uri="{C3380CC4-5D6E-409C-BE32-E72D297353CC}">
+              <c16:uniqueId val="{00000005-BB29-CE44-850E-4FF7E557AE4F}"/>
+            </c:ext>
+          </c:extLst>
+        </c:ser>
+        <c:dLbls>
+          <c:showLegendKey val="0"/>
+          <c:showVal val="0"/>
+          <c:showCatName val="0"/>
+          <c:showSerName val="0"/>
+          <c:showPercent val="0"/>
+          <c:showBubbleSize val="0"/>
+        </c:dLbls>
+        <c:gapWidth val="150"/>
+        <c:axId val="397713664"/>
+        <c:axId val="397715392"/>
+      </c:barChart>
+      <c:catAx>
+        <c:axId val="397713664"/>
+        <c:scaling>
+          <c:orientation val="minMax"/>
+        </c:scaling>
+        <c:delete val="0"/>
+        <c:axPos val="b"/>
+        <c:title>
+          <c:tx>
+            <c:rich>
+              <a:bodyPr rot="0" vert="horz"/>
+              <a:lstStyle/>
+              <a:p>
+                <a:pPr>
+                  <a:defRPr/>
+                </a:pPr>
+                <a:r>
+                  <a:rPr lang="en-GB"/>
+                  <a:t>Proportion of Missing Values Imputed</a:t>
+                </a:r>
+              </a:p>
+            </c:rich>
+          </c:tx>
+          <c:overlay val="0"/>
+          <c:spPr>
+            <a:noFill/>
+            <a:ln>
+              <a:noFill/>
+            </a:ln>
+            <a:effectLst/>
+          </c:spPr>
+        </c:title>
+        <c:numFmt formatCode="0%" sourceLinked="1"/>
+        <c:majorTickMark val="none"/>
+        <c:minorTickMark val="none"/>
+        <c:tickLblPos val="nextTo"/>
+        <c:spPr>
+          <a:noFill/>
+          <a:ln w="9525" cap="flat" cmpd="sng" algn="ctr">
+            <a:solidFill>
+              <a:schemeClr val="tx1">
+                <a:lumMod val="15000"/>
+                <a:lumOff val="85000"/>
+              </a:schemeClr>
+            </a:solidFill>
+            <a:round/>
+          </a:ln>
+          <a:effectLst/>
+        </c:spPr>
+        <c:txPr>
+          <a:bodyPr rot="-60000000" vert="horz"/>
+          <a:lstStyle/>
+          <a:p>
+            <a:pPr>
+              <a:defRPr/>
+            </a:pPr>
+            <a:endParaRPr lang="en-US"/>
+          </a:p>
+        </c:txPr>
+        <c:crossAx val="397715392"/>
+        <c:crosses val="autoZero"/>
+        <c:auto val="1"/>
+        <c:lblAlgn val="ctr"/>
+        <c:lblOffset val="100"/>
+        <c:noMultiLvlLbl val="0"/>
+      </c:catAx>
+      <c:valAx>
+        <c:axId val="397715392"/>
+        <c:scaling>
+          <c:orientation val="minMax"/>
+        </c:scaling>
+        <c:delete val="0"/>
+        <c:axPos val="l"/>
+        <c:majorGridlines>
+          <c:spPr>
+            <a:ln w="9525" cap="flat" cmpd="sng" algn="ctr">
+              <a:solidFill>
+                <a:schemeClr val="tx1">
+                  <a:lumMod val="15000"/>
+                  <a:lumOff val="85000"/>
+                </a:schemeClr>
+              </a:solidFill>
+              <a:round/>
+            </a:ln>
+            <a:effectLst/>
+          </c:spPr>
+        </c:majorGridlines>
+        <c:title>
+          <c:tx>
+            <c:rich>
+              <a:bodyPr rot="-5400000" vert="horz"/>
+              <a:lstStyle/>
+              <a:p>
+                <a:pPr>
+                  <a:defRPr/>
+                </a:pPr>
+                <a:r>
+                  <a:rPr lang="en-GB"/>
+                  <a:t>Performance metric score</a:t>
+                </a:r>
+              </a:p>
+            </c:rich>
+          </c:tx>
+          <c:overlay val="0"/>
+          <c:spPr>
+            <a:noFill/>
+            <a:ln>
+              <a:noFill/>
+            </a:ln>
+            <a:effectLst/>
+          </c:spPr>
+        </c:title>
+        <c:numFmt formatCode="General" sourceLinked="1"/>
+        <c:majorTickMark val="none"/>
+        <c:minorTickMark val="none"/>
+        <c:tickLblPos val="nextTo"/>
+        <c:spPr>
+          <a:noFill/>
+          <a:ln>
+            <a:noFill/>
+          </a:ln>
+          <a:effectLst/>
+        </c:spPr>
+        <c:txPr>
+          <a:bodyPr rot="-60000000" vert="horz"/>
+          <a:lstStyle/>
+          <a:p>
+            <a:pPr>
+              <a:defRPr/>
+            </a:pPr>
+            <a:endParaRPr lang="en-US"/>
+          </a:p>
+        </c:txPr>
+        <c:crossAx val="397713664"/>
+        <c:crosses val="autoZero"/>
+        <c:crossBetween val="between"/>
+      </c:valAx>
+    </c:plotArea>
+    <c:plotVisOnly val="1"/>
+    <c:dispBlanksAs val="gap"/>
+    <c:showDLblsOverMax val="0"/>
+    <c:extLst/>
+  </c:chart>
+  <c:txPr>
+    <a:bodyPr/>
+    <a:lstStyle/>
+    <a:p>
+      <a:pPr>
+        <a:defRPr sz="800">
+          <a:latin typeface="+mn-lt"/>
+        </a:defRPr>
+      </a:pPr>
+      <a:endParaRPr lang="en-US"/>
+    </a:p>
+  </c:txPr>
+  <c:externalData r:id="rId1">
+    <c:autoUpdate val="0"/>
+  </c:externalData>
+</c:chartSpace>
+</file>
+
 <file path=word/theme/theme1.xml><?xml version="1.0" encoding="utf-8"?>
 <a:theme xmlns:a="http://schemas.openxmlformats.org/drawingml/2006/main" name="Office Theme">
   <a:themeElements>

</xml_diff>